<commit_message>
Modificacion de conocimientos previos
</commit_message>
<xml_diff>
--- a/Curso basico de ethical hacking.docx
+++ b/Curso basico de ethical hacking.docx
@@ -65,19 +65,7 @@
     </w:p>
     <w:p>
       <w:r>
-        <w:t>Capacitar al asistente con los conceptos de la met</w:t>
-      </w:r>
-      <w:r>
-        <w:t xml:space="preserve">odología y técnicas utilizadas </w:t>
-      </w:r>
-      <w:r>
-        <w:t>por hackers maliciosos con el fin de compren</w:t>
-      </w:r>
-      <w:r>
-        <w:t xml:space="preserve">der los ataques que podrían ir </w:t>
-      </w:r>
-      <w:r>
-        <w:t>dirigidos hacia su organización y aplicar las contramedidas respectivas.</w:t>
+        <w:t>Capacitar al asistente con los conceptos de la metodología y técnicas utilizadas por hackers maliciosos con el fin de comprender los ataques que podrían ir dirigidos hacia su organización y aplicar las contramedidas respectivas.</w:t>
       </w:r>
     </w:p>
     <w:p>
@@ -109,13 +97,7 @@
         </w:numPr>
       </w:pPr>
       <w:r>
-        <w:t>Entender el funcionamiento de técnicas, herr</w:t>
-      </w:r>
-      <w:r>
-        <w:t xml:space="preserve">amientas y métodos usados en la </w:t>
-      </w:r>
-      <w:r>
-        <w:t>intrusión de sistemas</w:t>
+        <w:t>Entender el funcionamiento de técnicas, herramientas y métodos usados en la intrusión de sistemas</w:t>
       </w:r>
     </w:p>
     <w:p>
@@ -177,7 +159,12 @@
         <w:t xml:space="preserve">Conocimiento medio en computación y redes de datos. </w:t>
       </w:r>
       <w:r>
-        <w:t xml:space="preserve">  </w:t>
+        <w:t xml:space="preserve"> </w:t>
+      </w:r>
+    </w:p>
+    <w:p>
+      <w:r>
+        <w:t>Estar familiarizado con sistemas operativos como Microsoft, Unix, Linux.</w:t>
       </w:r>
     </w:p>
     <w:p>
@@ -203,13 +190,12 @@
     </w:p>
     <w:p>
       <w:r>
-        <w:t>Artículos técnicos (generalmente en el idioma ingles) para discusión gener</w:t>
-      </w:r>
+        <w:t>Artículos técnicos (generalmente en el idioma ingles) para discusión general.</w:t>
+      </w:r>
+    </w:p>
+    <w:p>
       <w:bookmarkStart w:id="0" w:name="_GoBack"/>
       <w:bookmarkEnd w:id="0"/>
-      <w:r>
-        <w:t>al.</w:t>
-      </w:r>
     </w:p>
     <w:p>
       <w:r>
@@ -1089,7 +1075,7 @@
 </file>
 
 <file path=customXml/itemProps1.xml><?xml version="1.0" encoding="utf-8"?>
-<ds:datastoreItem xmlns:ds="http://schemas.openxmlformats.org/officeDocument/2006/customXml" ds:itemID="{9C5D0ECC-E7AB-4DBD-93FD-79BB539503F9}">
+<ds:datastoreItem xmlns:ds="http://schemas.openxmlformats.org/officeDocument/2006/customXml" ds:itemID="{6A14019A-80C7-4AF6-8FD3-715FE5760178}">
   <ds:schemaRefs>
     <ds:schemaRef ds:uri="http://schemas.openxmlformats.org/officeDocument/2006/bibliography"/>
   </ds:schemaRefs>

</xml_diff>

<commit_message>
Añadido dia 1 del silabo del modulo 1
</commit_message>
<xml_diff>
--- a/Curso basico de ethical hacking.docx
+++ b/Curso basico de ethical hacking.docx
@@ -194,9 +194,164 @@
       </w:r>
     </w:p>
     <w:p>
+      <w:pPr>
+        <w:pStyle w:val="Ttulo2"/>
+      </w:pPr>
+      <w:r>
+        <w:t>Sílabo del módulo 1</w:t>
+      </w:r>
+    </w:p>
+    <w:p>
+      <w:r>
+        <w:t>Día</w:t>
+      </w:r>
+      <w:r>
+        <w:t xml:space="preserve"> 1: Introducción al hacking ético</w:t>
+      </w:r>
+      <w:r>
+        <w:t xml:space="preserve"> y técnicas de búsquedas de huellas (Footprinting)</w:t>
+      </w:r>
+    </w:p>
+    <w:p>
+      <w:pPr>
+        <w:pStyle w:val="Prrafodelista"/>
+        <w:numPr>
+          <w:ilvl w:val="0"/>
+          <w:numId w:val="2"/>
+        </w:numPr>
+      </w:pPr>
+      <w:r>
+        <w:t xml:space="preserve">¿Qué es la seguridad </w:t>
+      </w:r>
+      <w:r>
+        <w:t>informática</w:t>
+      </w:r>
+      <w:r>
+        <w:t>?</w:t>
+      </w:r>
+    </w:p>
+    <w:p>
+      <w:pPr>
+        <w:pStyle w:val="Prrafodelista"/>
+        <w:numPr>
+          <w:ilvl w:val="0"/>
+          <w:numId w:val="2"/>
+        </w:numPr>
+      </w:pPr>
+      <w:r>
+        <w:t>Terminología</w:t>
+      </w:r>
+      <w:r>
+        <w:t xml:space="preserve"> básica</w:t>
+      </w:r>
+    </w:p>
+    <w:p>
+      <w:pPr>
+        <w:pStyle w:val="Prrafodelista"/>
+        <w:numPr>
+          <w:ilvl w:val="0"/>
+          <w:numId w:val="2"/>
+        </w:numPr>
+      </w:pPr>
+      <w:r>
+        <w:t xml:space="preserve">Círculo del hacking </w:t>
+      </w:r>
+    </w:p>
+    <w:p>
+      <w:pPr>
+        <w:pStyle w:val="Prrafodelista"/>
+        <w:numPr>
+          <w:ilvl w:val="0"/>
+          <w:numId w:val="2"/>
+        </w:numPr>
+      </w:pPr>
+      <w:r>
+        <w:t>Tipología</w:t>
+      </w:r>
+      <w:r>
+        <w:t xml:space="preserve"> de los hackers</w:t>
+      </w:r>
+    </w:p>
+    <w:p>
+      <w:pPr>
+        <w:pStyle w:val="Prrafodelista"/>
+        <w:numPr>
+          <w:ilvl w:val="0"/>
+          <w:numId w:val="2"/>
+        </w:numPr>
+      </w:pPr>
+      <w:r>
+        <w:t>Herramientas de seguridad informática</w:t>
+      </w:r>
+    </w:p>
+    <w:p>
+      <w:pPr>
+        <w:pStyle w:val="Prrafodelista"/>
+        <w:numPr>
+          <w:ilvl w:val="0"/>
+          <w:numId w:val="2"/>
+        </w:numPr>
+      </w:pPr>
+      <w:r>
+        <w:t xml:space="preserve">El arte del footprinting </w:t>
+      </w:r>
+    </w:p>
+    <w:p>
+      <w:pPr>
+        <w:pStyle w:val="Prrafodelista"/>
+        <w:numPr>
+          <w:ilvl w:val="0"/>
+          <w:numId w:val="2"/>
+        </w:numPr>
+      </w:pPr>
+      <w:r>
+        <w:t>¿Qué tipo de información busca un hacker?</w:t>
+      </w:r>
+    </w:p>
+    <w:p>
+      <w:pPr>
+        <w:pStyle w:val="Prrafodelista"/>
+        <w:numPr>
+          <w:ilvl w:val="0"/>
+          <w:numId w:val="2"/>
+        </w:numPr>
+      </w:pPr>
+      <w:r>
+        <w:t xml:space="preserve">Métodos para obtener información </w:t>
+      </w:r>
+    </w:p>
+    <w:p>
+      <w:pPr>
+        <w:pStyle w:val="Prrafodelista"/>
+        <w:numPr>
+          <w:ilvl w:val="0"/>
+          <w:numId w:val="2"/>
+        </w:numPr>
+      </w:pPr>
+      <w:r>
+        <w:t xml:space="preserve">Herramientas básicas </w:t>
+      </w:r>
+    </w:p>
+    <w:p>
+      <w:pPr>
+        <w:pStyle w:val="Prrafodelista"/>
+        <w:numPr>
+          <w:ilvl w:val="0"/>
+          <w:numId w:val="2"/>
+        </w:numPr>
+      </w:pPr>
+      <w:r>
+        <w:t>Herramientas avanzadas</w:t>
+      </w:r>
       <w:bookmarkStart w:id="0" w:name="_GoBack"/>
       <w:bookmarkEnd w:id="0"/>
     </w:p>
+    <w:p>
+      <w:pPr>
+        <w:ind w:left="360"/>
+      </w:pPr>
+    </w:p>
+    <w:p/>
     <w:p>
       <w:r>
         <w:t xml:space="preserve"> </w:t>
@@ -333,8 +488,124 @@
       </w:rPr>
     </w:lvl>
   </w:abstractNum>
+  <w:abstractNum w:abstractNumId="1">
+    <w:nsid w:val="430D0CEB"/>
+    <w:multiLevelType w:val="hybridMultilevel"/>
+    <w:tmpl w:val="AE8EFE28"/>
+    <w:lvl w:ilvl="0" w:tplc="0C0A0001">
+      <w:start w:val="1"/>
+      <w:numFmt w:val="bullet"/>
+      <w:lvlText w:val=""/>
+      <w:lvlJc w:val="left"/>
+      <w:pPr>
+        <w:ind w:left="720" w:hanging="360"/>
+      </w:pPr>
+      <w:rPr>
+        <w:rFonts w:ascii="Symbol" w:hAnsi="Symbol" w:hint="default"/>
+      </w:rPr>
+    </w:lvl>
+    <w:lvl w:ilvl="1" w:tplc="0C0A0003" w:tentative="1">
+      <w:start w:val="1"/>
+      <w:numFmt w:val="bullet"/>
+      <w:lvlText w:val="o"/>
+      <w:lvlJc w:val="left"/>
+      <w:pPr>
+        <w:ind w:left="1440" w:hanging="360"/>
+      </w:pPr>
+      <w:rPr>
+        <w:rFonts w:ascii="Courier New" w:hAnsi="Courier New" w:cs="Courier New" w:hint="default"/>
+      </w:rPr>
+    </w:lvl>
+    <w:lvl w:ilvl="2" w:tplc="0C0A0005" w:tentative="1">
+      <w:start w:val="1"/>
+      <w:numFmt w:val="bullet"/>
+      <w:lvlText w:val=""/>
+      <w:lvlJc w:val="left"/>
+      <w:pPr>
+        <w:ind w:left="2160" w:hanging="360"/>
+      </w:pPr>
+      <w:rPr>
+        <w:rFonts w:ascii="Wingdings" w:hAnsi="Wingdings" w:hint="default"/>
+      </w:rPr>
+    </w:lvl>
+    <w:lvl w:ilvl="3" w:tplc="0C0A0001" w:tentative="1">
+      <w:start w:val="1"/>
+      <w:numFmt w:val="bullet"/>
+      <w:lvlText w:val=""/>
+      <w:lvlJc w:val="left"/>
+      <w:pPr>
+        <w:ind w:left="2880" w:hanging="360"/>
+      </w:pPr>
+      <w:rPr>
+        <w:rFonts w:ascii="Symbol" w:hAnsi="Symbol" w:hint="default"/>
+      </w:rPr>
+    </w:lvl>
+    <w:lvl w:ilvl="4" w:tplc="0C0A0003" w:tentative="1">
+      <w:start w:val="1"/>
+      <w:numFmt w:val="bullet"/>
+      <w:lvlText w:val="o"/>
+      <w:lvlJc w:val="left"/>
+      <w:pPr>
+        <w:ind w:left="3600" w:hanging="360"/>
+      </w:pPr>
+      <w:rPr>
+        <w:rFonts w:ascii="Courier New" w:hAnsi="Courier New" w:cs="Courier New" w:hint="default"/>
+      </w:rPr>
+    </w:lvl>
+    <w:lvl w:ilvl="5" w:tplc="0C0A0005" w:tentative="1">
+      <w:start w:val="1"/>
+      <w:numFmt w:val="bullet"/>
+      <w:lvlText w:val=""/>
+      <w:lvlJc w:val="left"/>
+      <w:pPr>
+        <w:ind w:left="4320" w:hanging="360"/>
+      </w:pPr>
+      <w:rPr>
+        <w:rFonts w:ascii="Wingdings" w:hAnsi="Wingdings" w:hint="default"/>
+      </w:rPr>
+    </w:lvl>
+    <w:lvl w:ilvl="6" w:tplc="0C0A0001" w:tentative="1">
+      <w:start w:val="1"/>
+      <w:numFmt w:val="bullet"/>
+      <w:lvlText w:val=""/>
+      <w:lvlJc w:val="left"/>
+      <w:pPr>
+        <w:ind w:left="5040" w:hanging="360"/>
+      </w:pPr>
+      <w:rPr>
+        <w:rFonts w:ascii="Symbol" w:hAnsi="Symbol" w:hint="default"/>
+      </w:rPr>
+    </w:lvl>
+    <w:lvl w:ilvl="7" w:tplc="0C0A0003" w:tentative="1">
+      <w:start w:val="1"/>
+      <w:numFmt w:val="bullet"/>
+      <w:lvlText w:val="o"/>
+      <w:lvlJc w:val="left"/>
+      <w:pPr>
+        <w:ind w:left="5760" w:hanging="360"/>
+      </w:pPr>
+      <w:rPr>
+        <w:rFonts w:ascii="Courier New" w:hAnsi="Courier New" w:cs="Courier New" w:hint="default"/>
+      </w:rPr>
+    </w:lvl>
+    <w:lvl w:ilvl="8" w:tplc="0C0A0005" w:tentative="1">
+      <w:start w:val="1"/>
+      <w:numFmt w:val="bullet"/>
+      <w:lvlText w:val=""/>
+      <w:lvlJc w:val="left"/>
+      <w:pPr>
+        <w:ind w:left="6480" w:hanging="360"/>
+      </w:pPr>
+      <w:rPr>
+        <w:rFonts w:ascii="Wingdings" w:hAnsi="Wingdings" w:hint="default"/>
+      </w:rPr>
+    </w:lvl>
+  </w:abstractNum>
   <w:num w:numId="1">
     <w:abstractNumId w:val="0"/>
+  </w:num>
+  <w:num w:numId="2">
+    <w:abstractNumId w:val="1"/>
   </w:num>
 </w:numbering>
 </file>
@@ -1075,7 +1346,7 @@
 </file>
 
 <file path=customXml/itemProps1.xml><?xml version="1.0" encoding="utf-8"?>
-<ds:datastoreItem xmlns:ds="http://schemas.openxmlformats.org/officeDocument/2006/customXml" ds:itemID="{6A14019A-80C7-4AF6-8FD3-715FE5760178}">
+<ds:datastoreItem xmlns:ds="http://schemas.openxmlformats.org/officeDocument/2006/customXml" ds:itemID="{D6E8D950-F505-46C8-9B13-F1B1B562C7A5}">
   <ds:schemaRefs>
     <ds:schemaRef ds:uri="http://schemas.openxmlformats.org/officeDocument/2006/bibliography"/>
   </ds:schemaRefs>

</xml_diff>

<commit_message>
añadido dias 2,3 y 4
Idea: el dia 5 podria ser un reto de seguridad
</commit_message>
<xml_diff>
--- a/Curso basico de ethical hacking.docx
+++ b/Curso basico de ethical hacking.docx
@@ -202,14 +202,32 @@
       </w:r>
     </w:p>
     <w:p>
+      <w:pPr>
+        <w:pStyle w:val="Ttulo3"/>
+      </w:pPr>
       <w:r>
         <w:t>Día</w:t>
       </w:r>
       <w:r>
         <w:t xml:space="preserve"> 1: Introducción al hacking ético</w:t>
       </w:r>
-      <w:r>
-        <w:t xml:space="preserve"> y técnicas de búsquedas de huellas (Footprinting)</w:t>
+    </w:p>
+    <w:p>
+      <w:pPr>
+        <w:pStyle w:val="Prrafodelista"/>
+        <w:numPr>
+          <w:ilvl w:val="0"/>
+          <w:numId w:val="7"/>
+        </w:numPr>
+      </w:pPr>
+      <w:r>
+        <w:t xml:space="preserve">¿Qué es la seguridad </w:t>
+      </w:r>
+      <w:r>
+        <w:t>informática</w:t>
+      </w:r>
+      <w:r>
+        <w:t>?</w:t>
       </w:r>
     </w:p>
     <w:p>
@@ -221,13 +239,10 @@
         </w:numPr>
       </w:pPr>
       <w:r>
-        <w:t xml:space="preserve">¿Qué es la seguridad </w:t>
-      </w:r>
-      <w:r>
-        <w:t>informática</w:t>
-      </w:r>
-      <w:r>
-        <w:t>?</w:t>
+        <w:t>Terminología</w:t>
+      </w:r>
+      <w:r>
+        <w:t xml:space="preserve"> básica</w:t>
       </w:r>
     </w:p>
     <w:p>
@@ -239,10 +254,7 @@
         </w:numPr>
       </w:pPr>
       <w:r>
-        <w:t>Terminología</w:t>
-      </w:r>
-      <w:r>
-        <w:t xml:space="preserve"> básica</w:t>
+        <w:t xml:space="preserve">Círculo del hacking </w:t>
       </w:r>
     </w:p>
     <w:p>
@@ -254,7 +266,10 @@
         </w:numPr>
       </w:pPr>
       <w:r>
-        <w:t xml:space="preserve">Círculo del hacking </w:t>
+        <w:t>Tipología</w:t>
+      </w:r>
+      <w:r>
+        <w:t xml:space="preserve"> de los hackers</w:t>
       </w:r>
     </w:p>
     <w:p>
@@ -266,10 +281,7 @@
         </w:numPr>
       </w:pPr>
       <w:r>
-        <w:t>Tipología</w:t>
-      </w:r>
-      <w:r>
-        <w:t xml:space="preserve"> de los hackers</w:t>
+        <w:t>Herramientas de seguridad informática</w:t>
       </w:r>
     </w:p>
     <w:p>
@@ -281,7 +293,7 @@
         </w:numPr>
       </w:pPr>
       <w:r>
-        <w:t>Herramientas de seguridad informática</w:t>
+        <w:t>Fases del hacking</w:t>
       </w:r>
     </w:p>
     <w:p>
@@ -293,7 +305,7 @@
         </w:numPr>
       </w:pPr>
       <w:r>
-        <w:t xml:space="preserve">El arte del footprinting </w:t>
+        <w:t>Tipos de ataques a un sistema</w:t>
       </w:r>
     </w:p>
     <w:p>
@@ -305,6 +317,90 @@
         </w:numPr>
       </w:pPr>
       <w:r>
+        <w:t>¿Por qué hackers éticos son necesarios?</w:t>
+      </w:r>
+    </w:p>
+    <w:p>
+      <w:pPr>
+        <w:pStyle w:val="Prrafodelista"/>
+        <w:numPr>
+          <w:ilvl w:val="0"/>
+          <w:numId w:val="2"/>
+        </w:numPr>
+      </w:pPr>
+      <w:r>
+        <w:t>Alcan</w:t>
+      </w:r>
+      <w:r>
+        <w:t>ce y limitaciones de un hacker é</w:t>
+      </w:r>
+      <w:r>
+        <w:t>tico</w:t>
+      </w:r>
+    </w:p>
+    <w:p>
+      <w:pPr>
+        <w:pStyle w:val="Prrafodelista"/>
+        <w:numPr>
+          <w:ilvl w:val="0"/>
+          <w:numId w:val="2"/>
+        </w:numPr>
+      </w:pPr>
+      <w:r>
+        <w:t>Habilidades de un hacker ético</w:t>
+      </w:r>
+    </w:p>
+    <w:p>
+      <w:pPr>
+        <w:pStyle w:val="Prrafodelista"/>
+      </w:pPr>
+    </w:p>
+    <w:p>
+      <w:pPr>
+        <w:pStyle w:val="Ttulo3"/>
+      </w:pPr>
+      <w:r>
+        <w:lastRenderedPageBreak/>
+        <w:t>Día 2: Técnicas de búsquedas de huellas (</w:t>
+      </w:r>
+      <w:proofErr w:type="spellStart"/>
+      <w:r>
+        <w:t>Footprinting</w:t>
+      </w:r>
+      <w:proofErr w:type="spellEnd"/>
+      <w:r>
+        <w:t>)</w:t>
+      </w:r>
+    </w:p>
+    <w:p>
+      <w:pPr>
+        <w:pStyle w:val="Prrafodelista"/>
+        <w:numPr>
+          <w:ilvl w:val="0"/>
+          <w:numId w:val="2"/>
+        </w:numPr>
+      </w:pPr>
+      <w:r>
+        <w:t xml:space="preserve">El arte del </w:t>
+      </w:r>
+      <w:proofErr w:type="spellStart"/>
+      <w:r>
+        <w:t>footprinting</w:t>
+      </w:r>
+      <w:proofErr w:type="spellEnd"/>
+      <w:r>
+        <w:t xml:space="preserve"> </w:t>
+      </w:r>
+    </w:p>
+    <w:p>
+      <w:pPr>
+        <w:pStyle w:val="Prrafodelista"/>
+        <w:numPr>
+          <w:ilvl w:val="0"/>
+          <w:numId w:val="2"/>
+        </w:numPr>
+      </w:pPr>
+      <w:r>
         <w:t>¿Qué tipo de información busca un hacker?</w:t>
       </w:r>
     </w:p>
@@ -350,18 +446,224 @@
       </w:pPr>
     </w:p>
     <w:p>
-      <w:proofErr w:type="spellStart"/>
-      <w:r>
-        <w:lastRenderedPageBreak/>
-        <w:t>Dia</w:t>
-      </w:r>
-      <w:proofErr w:type="spellEnd"/>
-      <w:r>
-        <w:t xml:space="preserve"> 2: </w:t>
+      <w:pPr>
+        <w:pStyle w:val="Ttulo3"/>
+      </w:pPr>
+      <w:r>
+        <w:t>Día</w:t>
+      </w:r>
+      <w:r>
+        <w:t xml:space="preserve"> 3</w:t>
+      </w:r>
+      <w:r>
+        <w:t xml:space="preserve">: </w:t>
+      </w:r>
+      <w:r>
+        <w:t>Escaneo</w:t>
+      </w:r>
+    </w:p>
+    <w:p>
+      <w:pPr>
+        <w:pStyle w:val="Prrafodelista"/>
+        <w:numPr>
+          <w:ilvl w:val="0"/>
+          <w:numId w:val="4"/>
+        </w:numPr>
+      </w:pPr>
+      <w:r>
+        <w:t>Introducción</w:t>
+      </w:r>
+    </w:p>
+    <w:p>
+      <w:pPr>
+        <w:pStyle w:val="Prrafodelista"/>
+        <w:numPr>
+          <w:ilvl w:val="0"/>
+          <w:numId w:val="4"/>
+        </w:numPr>
+      </w:pPr>
+      <w:r>
+        <w:t>Tipos pruebas</w:t>
+      </w:r>
+    </w:p>
+    <w:p>
+      <w:pPr>
+        <w:pStyle w:val="Prrafodelista"/>
+        <w:numPr>
+          <w:ilvl w:val="0"/>
+          <w:numId w:val="4"/>
+        </w:numPr>
+      </w:pPr>
+      <w:r>
+        <w:t>Metodología</w:t>
+      </w:r>
+    </w:p>
+    <w:p>
+      <w:pPr>
+        <w:pStyle w:val="Prrafodelista"/>
+        <w:numPr>
+          <w:ilvl w:val="0"/>
+          <w:numId w:val="4"/>
+        </w:numPr>
+      </w:pPr>
+      <w:r>
+        <w:t>Escaneo de puertos</w:t>
+      </w:r>
+    </w:p>
+    <w:p>
+      <w:pPr>
+        <w:pStyle w:val="Prrafodelista"/>
+        <w:numPr>
+          <w:ilvl w:val="0"/>
+          <w:numId w:val="4"/>
+        </w:numPr>
+      </w:pPr>
+      <w:r>
+        <w:t>Escaneo de vulnerabilidades</w:t>
+      </w:r>
+    </w:p>
+    <w:p>
+      <w:pPr>
+        <w:pStyle w:val="Prrafodelista"/>
+        <w:numPr>
+          <w:ilvl w:val="0"/>
+          <w:numId w:val="4"/>
+        </w:numPr>
+      </w:pPr>
+      <w:r>
+        <w:t>Escaneo de red</w:t>
       </w:r>
       <w:bookmarkStart w:id="0" w:name="_GoBack"/>
       <w:bookmarkEnd w:id="0"/>
     </w:p>
+    <w:p>
+      <w:pPr>
+        <w:pStyle w:val="Prrafodelista"/>
+        <w:numPr>
+          <w:ilvl w:val="0"/>
+          <w:numId w:val="4"/>
+        </w:numPr>
+      </w:pPr>
+      <w:r>
+        <w:t>Técnicas de evasión</w:t>
+      </w:r>
+    </w:p>
+    <w:p>
+      <w:pPr>
+        <w:pStyle w:val="Ttulo3"/>
+      </w:pPr>
+      <w:r>
+        <w:t>Dí</w:t>
+      </w:r>
+      <w:r>
+        <w:t>a 4</w:t>
+      </w:r>
+      <w:r>
+        <w:t>: Obtener acceso y Mantener acceso</w:t>
+      </w:r>
+    </w:p>
+    <w:p>
+      <w:pPr>
+        <w:pStyle w:val="Prrafodelista"/>
+        <w:numPr>
+          <w:ilvl w:val="0"/>
+          <w:numId w:val="6"/>
+        </w:numPr>
+      </w:pPr>
+      <w:r>
+        <w:t>Introducción</w:t>
+      </w:r>
+    </w:p>
+    <w:p>
+      <w:pPr>
+        <w:pStyle w:val="Prrafodelista"/>
+        <w:numPr>
+          <w:ilvl w:val="0"/>
+          <w:numId w:val="6"/>
+        </w:numPr>
+      </w:pPr>
+      <w:r>
+        <w:t xml:space="preserve">Métodos básicos para romper contraseñas en </w:t>
+      </w:r>
+      <w:proofErr w:type="spellStart"/>
+      <w:r>
+        <w:t>windows</w:t>
+      </w:r>
+      <w:proofErr w:type="spellEnd"/>
+    </w:p>
+    <w:p>
+      <w:pPr>
+        <w:pStyle w:val="Prrafodelista"/>
+        <w:numPr>
+          <w:ilvl w:val="0"/>
+          <w:numId w:val="6"/>
+        </w:numPr>
+      </w:pPr>
+      <w:r>
+        <w:t xml:space="preserve">Utilización de </w:t>
+      </w:r>
+      <w:proofErr w:type="spellStart"/>
+      <w:r>
+        <w:t>rainbow</w:t>
+      </w:r>
+      <w:proofErr w:type="spellEnd"/>
+      <w:r>
+        <w:t xml:space="preserve"> </w:t>
+      </w:r>
+      <w:proofErr w:type="spellStart"/>
+      <w:r>
+        <w:t>tables</w:t>
+      </w:r>
+      <w:proofErr w:type="spellEnd"/>
+      <w:r>
+        <w:t xml:space="preserve"> para romper contraseñas</w:t>
+      </w:r>
+    </w:p>
+    <w:p>
+      <w:pPr>
+        <w:pStyle w:val="Prrafodelista"/>
+        <w:numPr>
+          <w:ilvl w:val="0"/>
+          <w:numId w:val="6"/>
+        </w:numPr>
+      </w:pPr>
+      <w:r>
+        <w:t>Fuerza bruta</w:t>
+      </w:r>
+    </w:p>
+    <w:p>
+      <w:pPr>
+        <w:pStyle w:val="Prrafodelista"/>
+        <w:numPr>
+          <w:ilvl w:val="0"/>
+          <w:numId w:val="6"/>
+        </w:numPr>
+      </w:pPr>
+      <w:r>
+        <w:t xml:space="preserve">Obtención de </w:t>
+      </w:r>
+      <w:proofErr w:type="spellStart"/>
+      <w:r>
+        <w:t>exploits</w:t>
+      </w:r>
+      <w:proofErr w:type="spellEnd"/>
+    </w:p>
+    <w:p>
+      <w:pPr>
+        <w:pStyle w:val="Prrafodelista"/>
+        <w:numPr>
+          <w:ilvl w:val="0"/>
+          <w:numId w:val="6"/>
+        </w:numPr>
+      </w:pPr>
+      <w:proofErr w:type="spellStart"/>
+      <w:r>
+        <w:t>Backdoors</w:t>
+      </w:r>
+      <w:proofErr w:type="spellEnd"/>
+    </w:p>
+    <w:p/>
+    <w:p/>
     <w:p>
       <w:pPr>
         <w:ind w:left="360"/>
@@ -505,9 +807,574 @@
     </w:lvl>
   </w:abstractNum>
   <w:abstractNum w:abstractNumId="1">
+    <w:nsid w:val="18726FD0"/>
+    <w:multiLevelType w:val="hybridMultilevel"/>
+    <w:tmpl w:val="8B6AF9F0"/>
+    <w:lvl w:ilvl="0" w:tplc="0C0A0001">
+      <w:start w:val="1"/>
+      <w:numFmt w:val="bullet"/>
+      <w:lvlText w:val=""/>
+      <w:lvlJc w:val="left"/>
+      <w:pPr>
+        <w:ind w:left="720" w:hanging="360"/>
+      </w:pPr>
+      <w:rPr>
+        <w:rFonts w:ascii="Symbol" w:hAnsi="Symbol" w:hint="default"/>
+      </w:rPr>
+    </w:lvl>
+    <w:lvl w:ilvl="1" w:tplc="0C0A0003" w:tentative="1">
+      <w:start w:val="1"/>
+      <w:numFmt w:val="bullet"/>
+      <w:lvlText w:val="o"/>
+      <w:lvlJc w:val="left"/>
+      <w:pPr>
+        <w:ind w:left="1440" w:hanging="360"/>
+      </w:pPr>
+      <w:rPr>
+        <w:rFonts w:ascii="Courier New" w:hAnsi="Courier New" w:cs="Courier New" w:hint="default"/>
+      </w:rPr>
+    </w:lvl>
+    <w:lvl w:ilvl="2" w:tplc="0C0A0005" w:tentative="1">
+      <w:start w:val="1"/>
+      <w:numFmt w:val="bullet"/>
+      <w:lvlText w:val=""/>
+      <w:lvlJc w:val="left"/>
+      <w:pPr>
+        <w:ind w:left="2160" w:hanging="360"/>
+      </w:pPr>
+      <w:rPr>
+        <w:rFonts w:ascii="Wingdings" w:hAnsi="Wingdings" w:hint="default"/>
+      </w:rPr>
+    </w:lvl>
+    <w:lvl w:ilvl="3" w:tplc="0C0A0001" w:tentative="1">
+      <w:start w:val="1"/>
+      <w:numFmt w:val="bullet"/>
+      <w:lvlText w:val=""/>
+      <w:lvlJc w:val="left"/>
+      <w:pPr>
+        <w:ind w:left="2880" w:hanging="360"/>
+      </w:pPr>
+      <w:rPr>
+        <w:rFonts w:ascii="Symbol" w:hAnsi="Symbol" w:hint="default"/>
+      </w:rPr>
+    </w:lvl>
+    <w:lvl w:ilvl="4" w:tplc="0C0A0003" w:tentative="1">
+      <w:start w:val="1"/>
+      <w:numFmt w:val="bullet"/>
+      <w:lvlText w:val="o"/>
+      <w:lvlJc w:val="left"/>
+      <w:pPr>
+        <w:ind w:left="3600" w:hanging="360"/>
+      </w:pPr>
+      <w:rPr>
+        <w:rFonts w:ascii="Courier New" w:hAnsi="Courier New" w:cs="Courier New" w:hint="default"/>
+      </w:rPr>
+    </w:lvl>
+    <w:lvl w:ilvl="5" w:tplc="0C0A0005" w:tentative="1">
+      <w:start w:val="1"/>
+      <w:numFmt w:val="bullet"/>
+      <w:lvlText w:val=""/>
+      <w:lvlJc w:val="left"/>
+      <w:pPr>
+        <w:ind w:left="4320" w:hanging="360"/>
+      </w:pPr>
+      <w:rPr>
+        <w:rFonts w:ascii="Wingdings" w:hAnsi="Wingdings" w:hint="default"/>
+      </w:rPr>
+    </w:lvl>
+    <w:lvl w:ilvl="6" w:tplc="0C0A0001" w:tentative="1">
+      <w:start w:val="1"/>
+      <w:numFmt w:val="bullet"/>
+      <w:lvlText w:val=""/>
+      <w:lvlJc w:val="left"/>
+      <w:pPr>
+        <w:ind w:left="5040" w:hanging="360"/>
+      </w:pPr>
+      <w:rPr>
+        <w:rFonts w:ascii="Symbol" w:hAnsi="Symbol" w:hint="default"/>
+      </w:rPr>
+    </w:lvl>
+    <w:lvl w:ilvl="7" w:tplc="0C0A0003" w:tentative="1">
+      <w:start w:val="1"/>
+      <w:numFmt w:val="bullet"/>
+      <w:lvlText w:val="o"/>
+      <w:lvlJc w:val="left"/>
+      <w:pPr>
+        <w:ind w:left="5760" w:hanging="360"/>
+      </w:pPr>
+      <w:rPr>
+        <w:rFonts w:ascii="Courier New" w:hAnsi="Courier New" w:cs="Courier New" w:hint="default"/>
+      </w:rPr>
+    </w:lvl>
+    <w:lvl w:ilvl="8" w:tplc="0C0A0005" w:tentative="1">
+      <w:start w:val="1"/>
+      <w:numFmt w:val="bullet"/>
+      <w:lvlText w:val=""/>
+      <w:lvlJc w:val="left"/>
+      <w:pPr>
+        <w:ind w:left="6480" w:hanging="360"/>
+      </w:pPr>
+      <w:rPr>
+        <w:rFonts w:ascii="Wingdings" w:hAnsi="Wingdings" w:hint="default"/>
+      </w:rPr>
+    </w:lvl>
+  </w:abstractNum>
+  <w:abstractNum w:abstractNumId="2">
+    <w:nsid w:val="324C5838"/>
+    <w:multiLevelType w:val="hybridMultilevel"/>
+    <w:tmpl w:val="3B70B27E"/>
+    <w:lvl w:ilvl="0" w:tplc="0C0A0001">
+      <w:start w:val="1"/>
+      <w:numFmt w:val="bullet"/>
+      <w:lvlText w:val=""/>
+      <w:lvlJc w:val="left"/>
+      <w:pPr>
+        <w:ind w:left="720" w:hanging="360"/>
+      </w:pPr>
+      <w:rPr>
+        <w:rFonts w:ascii="Symbol" w:hAnsi="Symbol" w:hint="default"/>
+      </w:rPr>
+    </w:lvl>
+    <w:lvl w:ilvl="1" w:tplc="0C0A0003" w:tentative="1">
+      <w:start w:val="1"/>
+      <w:numFmt w:val="bullet"/>
+      <w:lvlText w:val="o"/>
+      <w:lvlJc w:val="left"/>
+      <w:pPr>
+        <w:ind w:left="1440" w:hanging="360"/>
+      </w:pPr>
+      <w:rPr>
+        <w:rFonts w:ascii="Courier New" w:hAnsi="Courier New" w:cs="Courier New" w:hint="default"/>
+      </w:rPr>
+    </w:lvl>
+    <w:lvl w:ilvl="2" w:tplc="0C0A0005" w:tentative="1">
+      <w:start w:val="1"/>
+      <w:numFmt w:val="bullet"/>
+      <w:lvlText w:val=""/>
+      <w:lvlJc w:val="left"/>
+      <w:pPr>
+        <w:ind w:left="2160" w:hanging="360"/>
+      </w:pPr>
+      <w:rPr>
+        <w:rFonts w:ascii="Wingdings" w:hAnsi="Wingdings" w:hint="default"/>
+      </w:rPr>
+    </w:lvl>
+    <w:lvl w:ilvl="3" w:tplc="0C0A0001" w:tentative="1">
+      <w:start w:val="1"/>
+      <w:numFmt w:val="bullet"/>
+      <w:lvlText w:val=""/>
+      <w:lvlJc w:val="left"/>
+      <w:pPr>
+        <w:ind w:left="2880" w:hanging="360"/>
+      </w:pPr>
+      <w:rPr>
+        <w:rFonts w:ascii="Symbol" w:hAnsi="Symbol" w:hint="default"/>
+      </w:rPr>
+    </w:lvl>
+    <w:lvl w:ilvl="4" w:tplc="0C0A0003" w:tentative="1">
+      <w:start w:val="1"/>
+      <w:numFmt w:val="bullet"/>
+      <w:lvlText w:val="o"/>
+      <w:lvlJc w:val="left"/>
+      <w:pPr>
+        <w:ind w:left="3600" w:hanging="360"/>
+      </w:pPr>
+      <w:rPr>
+        <w:rFonts w:ascii="Courier New" w:hAnsi="Courier New" w:cs="Courier New" w:hint="default"/>
+      </w:rPr>
+    </w:lvl>
+    <w:lvl w:ilvl="5" w:tplc="0C0A0005" w:tentative="1">
+      <w:start w:val="1"/>
+      <w:numFmt w:val="bullet"/>
+      <w:lvlText w:val=""/>
+      <w:lvlJc w:val="left"/>
+      <w:pPr>
+        <w:ind w:left="4320" w:hanging="360"/>
+      </w:pPr>
+      <w:rPr>
+        <w:rFonts w:ascii="Wingdings" w:hAnsi="Wingdings" w:hint="default"/>
+      </w:rPr>
+    </w:lvl>
+    <w:lvl w:ilvl="6" w:tplc="0C0A0001" w:tentative="1">
+      <w:start w:val="1"/>
+      <w:numFmt w:val="bullet"/>
+      <w:lvlText w:val=""/>
+      <w:lvlJc w:val="left"/>
+      <w:pPr>
+        <w:ind w:left="5040" w:hanging="360"/>
+      </w:pPr>
+      <w:rPr>
+        <w:rFonts w:ascii="Symbol" w:hAnsi="Symbol" w:hint="default"/>
+      </w:rPr>
+    </w:lvl>
+    <w:lvl w:ilvl="7" w:tplc="0C0A0003" w:tentative="1">
+      <w:start w:val="1"/>
+      <w:numFmt w:val="bullet"/>
+      <w:lvlText w:val="o"/>
+      <w:lvlJc w:val="left"/>
+      <w:pPr>
+        <w:ind w:left="5760" w:hanging="360"/>
+      </w:pPr>
+      <w:rPr>
+        <w:rFonts w:ascii="Courier New" w:hAnsi="Courier New" w:cs="Courier New" w:hint="default"/>
+      </w:rPr>
+    </w:lvl>
+    <w:lvl w:ilvl="8" w:tplc="0C0A0005" w:tentative="1">
+      <w:start w:val="1"/>
+      <w:numFmt w:val="bullet"/>
+      <w:lvlText w:val=""/>
+      <w:lvlJc w:val="left"/>
+      <w:pPr>
+        <w:ind w:left="6480" w:hanging="360"/>
+      </w:pPr>
+      <w:rPr>
+        <w:rFonts w:ascii="Wingdings" w:hAnsi="Wingdings" w:hint="default"/>
+      </w:rPr>
+    </w:lvl>
+  </w:abstractNum>
+  <w:abstractNum w:abstractNumId="3">
+    <w:nsid w:val="351F1A8F"/>
+    <w:multiLevelType w:val="hybridMultilevel"/>
+    <w:tmpl w:val="5180F3DE"/>
+    <w:lvl w:ilvl="0" w:tplc="0C0A0001">
+      <w:start w:val="1"/>
+      <w:numFmt w:val="bullet"/>
+      <w:lvlText w:val=""/>
+      <w:lvlJc w:val="left"/>
+      <w:pPr>
+        <w:ind w:left="720" w:hanging="360"/>
+      </w:pPr>
+      <w:rPr>
+        <w:rFonts w:ascii="Symbol" w:hAnsi="Symbol" w:hint="default"/>
+      </w:rPr>
+    </w:lvl>
+    <w:lvl w:ilvl="1" w:tplc="0C0A0003" w:tentative="1">
+      <w:start w:val="1"/>
+      <w:numFmt w:val="bullet"/>
+      <w:lvlText w:val="o"/>
+      <w:lvlJc w:val="left"/>
+      <w:pPr>
+        <w:ind w:left="1440" w:hanging="360"/>
+      </w:pPr>
+      <w:rPr>
+        <w:rFonts w:ascii="Courier New" w:hAnsi="Courier New" w:cs="Courier New" w:hint="default"/>
+      </w:rPr>
+    </w:lvl>
+    <w:lvl w:ilvl="2" w:tplc="0C0A0005" w:tentative="1">
+      <w:start w:val="1"/>
+      <w:numFmt w:val="bullet"/>
+      <w:lvlText w:val=""/>
+      <w:lvlJc w:val="left"/>
+      <w:pPr>
+        <w:ind w:left="2160" w:hanging="360"/>
+      </w:pPr>
+      <w:rPr>
+        <w:rFonts w:ascii="Wingdings" w:hAnsi="Wingdings" w:hint="default"/>
+      </w:rPr>
+    </w:lvl>
+    <w:lvl w:ilvl="3" w:tplc="0C0A0001" w:tentative="1">
+      <w:start w:val="1"/>
+      <w:numFmt w:val="bullet"/>
+      <w:lvlText w:val=""/>
+      <w:lvlJc w:val="left"/>
+      <w:pPr>
+        <w:ind w:left="2880" w:hanging="360"/>
+      </w:pPr>
+      <w:rPr>
+        <w:rFonts w:ascii="Symbol" w:hAnsi="Symbol" w:hint="default"/>
+      </w:rPr>
+    </w:lvl>
+    <w:lvl w:ilvl="4" w:tplc="0C0A0003" w:tentative="1">
+      <w:start w:val="1"/>
+      <w:numFmt w:val="bullet"/>
+      <w:lvlText w:val="o"/>
+      <w:lvlJc w:val="left"/>
+      <w:pPr>
+        <w:ind w:left="3600" w:hanging="360"/>
+      </w:pPr>
+      <w:rPr>
+        <w:rFonts w:ascii="Courier New" w:hAnsi="Courier New" w:cs="Courier New" w:hint="default"/>
+      </w:rPr>
+    </w:lvl>
+    <w:lvl w:ilvl="5" w:tplc="0C0A0005" w:tentative="1">
+      <w:start w:val="1"/>
+      <w:numFmt w:val="bullet"/>
+      <w:lvlText w:val=""/>
+      <w:lvlJc w:val="left"/>
+      <w:pPr>
+        <w:ind w:left="4320" w:hanging="360"/>
+      </w:pPr>
+      <w:rPr>
+        <w:rFonts w:ascii="Wingdings" w:hAnsi="Wingdings" w:hint="default"/>
+      </w:rPr>
+    </w:lvl>
+    <w:lvl w:ilvl="6" w:tplc="0C0A0001" w:tentative="1">
+      <w:start w:val="1"/>
+      <w:numFmt w:val="bullet"/>
+      <w:lvlText w:val=""/>
+      <w:lvlJc w:val="left"/>
+      <w:pPr>
+        <w:ind w:left="5040" w:hanging="360"/>
+      </w:pPr>
+      <w:rPr>
+        <w:rFonts w:ascii="Symbol" w:hAnsi="Symbol" w:hint="default"/>
+      </w:rPr>
+    </w:lvl>
+    <w:lvl w:ilvl="7" w:tplc="0C0A0003" w:tentative="1">
+      <w:start w:val="1"/>
+      <w:numFmt w:val="bullet"/>
+      <w:lvlText w:val="o"/>
+      <w:lvlJc w:val="left"/>
+      <w:pPr>
+        <w:ind w:left="5760" w:hanging="360"/>
+      </w:pPr>
+      <w:rPr>
+        <w:rFonts w:ascii="Courier New" w:hAnsi="Courier New" w:cs="Courier New" w:hint="default"/>
+      </w:rPr>
+    </w:lvl>
+    <w:lvl w:ilvl="8" w:tplc="0C0A0005" w:tentative="1">
+      <w:start w:val="1"/>
+      <w:numFmt w:val="bullet"/>
+      <w:lvlText w:val=""/>
+      <w:lvlJc w:val="left"/>
+      <w:pPr>
+        <w:ind w:left="6480" w:hanging="360"/>
+      </w:pPr>
+      <w:rPr>
+        <w:rFonts w:ascii="Wingdings" w:hAnsi="Wingdings" w:hint="default"/>
+      </w:rPr>
+    </w:lvl>
+  </w:abstractNum>
+  <w:abstractNum w:abstractNumId="4">
     <w:nsid w:val="430D0CEB"/>
     <w:multiLevelType w:val="hybridMultilevel"/>
     <w:tmpl w:val="AE8EFE28"/>
+    <w:lvl w:ilvl="0" w:tplc="0C0A0001">
+      <w:start w:val="1"/>
+      <w:numFmt w:val="bullet"/>
+      <w:lvlText w:val=""/>
+      <w:lvlJc w:val="left"/>
+      <w:pPr>
+        <w:ind w:left="720" w:hanging="360"/>
+      </w:pPr>
+      <w:rPr>
+        <w:rFonts w:ascii="Symbol" w:hAnsi="Symbol" w:hint="default"/>
+      </w:rPr>
+    </w:lvl>
+    <w:lvl w:ilvl="1" w:tplc="0C0A0003" w:tentative="1">
+      <w:start w:val="1"/>
+      <w:numFmt w:val="bullet"/>
+      <w:lvlText w:val="o"/>
+      <w:lvlJc w:val="left"/>
+      <w:pPr>
+        <w:ind w:left="1440" w:hanging="360"/>
+      </w:pPr>
+      <w:rPr>
+        <w:rFonts w:ascii="Courier New" w:hAnsi="Courier New" w:cs="Courier New" w:hint="default"/>
+      </w:rPr>
+    </w:lvl>
+    <w:lvl w:ilvl="2" w:tplc="0C0A0005" w:tentative="1">
+      <w:start w:val="1"/>
+      <w:numFmt w:val="bullet"/>
+      <w:lvlText w:val=""/>
+      <w:lvlJc w:val="left"/>
+      <w:pPr>
+        <w:ind w:left="2160" w:hanging="360"/>
+      </w:pPr>
+      <w:rPr>
+        <w:rFonts w:ascii="Wingdings" w:hAnsi="Wingdings" w:hint="default"/>
+      </w:rPr>
+    </w:lvl>
+    <w:lvl w:ilvl="3" w:tplc="0C0A0001" w:tentative="1">
+      <w:start w:val="1"/>
+      <w:numFmt w:val="bullet"/>
+      <w:lvlText w:val=""/>
+      <w:lvlJc w:val="left"/>
+      <w:pPr>
+        <w:ind w:left="2880" w:hanging="360"/>
+      </w:pPr>
+      <w:rPr>
+        <w:rFonts w:ascii="Symbol" w:hAnsi="Symbol" w:hint="default"/>
+      </w:rPr>
+    </w:lvl>
+    <w:lvl w:ilvl="4" w:tplc="0C0A0003" w:tentative="1">
+      <w:start w:val="1"/>
+      <w:numFmt w:val="bullet"/>
+      <w:lvlText w:val="o"/>
+      <w:lvlJc w:val="left"/>
+      <w:pPr>
+        <w:ind w:left="3600" w:hanging="360"/>
+      </w:pPr>
+      <w:rPr>
+        <w:rFonts w:ascii="Courier New" w:hAnsi="Courier New" w:cs="Courier New" w:hint="default"/>
+      </w:rPr>
+    </w:lvl>
+    <w:lvl w:ilvl="5" w:tplc="0C0A0005" w:tentative="1">
+      <w:start w:val="1"/>
+      <w:numFmt w:val="bullet"/>
+      <w:lvlText w:val=""/>
+      <w:lvlJc w:val="left"/>
+      <w:pPr>
+        <w:ind w:left="4320" w:hanging="360"/>
+      </w:pPr>
+      <w:rPr>
+        <w:rFonts w:ascii="Wingdings" w:hAnsi="Wingdings" w:hint="default"/>
+      </w:rPr>
+    </w:lvl>
+    <w:lvl w:ilvl="6" w:tplc="0C0A0001" w:tentative="1">
+      <w:start w:val="1"/>
+      <w:numFmt w:val="bullet"/>
+      <w:lvlText w:val=""/>
+      <w:lvlJc w:val="left"/>
+      <w:pPr>
+        <w:ind w:left="5040" w:hanging="360"/>
+      </w:pPr>
+      <w:rPr>
+        <w:rFonts w:ascii="Symbol" w:hAnsi="Symbol" w:hint="default"/>
+      </w:rPr>
+    </w:lvl>
+    <w:lvl w:ilvl="7" w:tplc="0C0A0003" w:tentative="1">
+      <w:start w:val="1"/>
+      <w:numFmt w:val="bullet"/>
+      <w:lvlText w:val="o"/>
+      <w:lvlJc w:val="left"/>
+      <w:pPr>
+        <w:ind w:left="5760" w:hanging="360"/>
+      </w:pPr>
+      <w:rPr>
+        <w:rFonts w:ascii="Courier New" w:hAnsi="Courier New" w:cs="Courier New" w:hint="default"/>
+      </w:rPr>
+    </w:lvl>
+    <w:lvl w:ilvl="8" w:tplc="0C0A0005" w:tentative="1">
+      <w:start w:val="1"/>
+      <w:numFmt w:val="bullet"/>
+      <w:lvlText w:val=""/>
+      <w:lvlJc w:val="left"/>
+      <w:pPr>
+        <w:ind w:left="6480" w:hanging="360"/>
+      </w:pPr>
+      <w:rPr>
+        <w:rFonts w:ascii="Wingdings" w:hAnsi="Wingdings" w:hint="default"/>
+      </w:rPr>
+    </w:lvl>
+  </w:abstractNum>
+  <w:abstractNum w:abstractNumId="5">
+    <w:nsid w:val="44C57030"/>
+    <w:multiLevelType w:val="hybridMultilevel"/>
+    <w:tmpl w:val="66CCF826"/>
+    <w:lvl w:ilvl="0" w:tplc="0C0A0001">
+      <w:start w:val="1"/>
+      <w:numFmt w:val="bullet"/>
+      <w:lvlText w:val=""/>
+      <w:lvlJc w:val="left"/>
+      <w:pPr>
+        <w:ind w:left="720" w:hanging="360"/>
+      </w:pPr>
+      <w:rPr>
+        <w:rFonts w:ascii="Symbol" w:hAnsi="Symbol" w:hint="default"/>
+      </w:rPr>
+    </w:lvl>
+    <w:lvl w:ilvl="1" w:tplc="0C0A0003" w:tentative="1">
+      <w:start w:val="1"/>
+      <w:numFmt w:val="bullet"/>
+      <w:lvlText w:val="o"/>
+      <w:lvlJc w:val="left"/>
+      <w:pPr>
+        <w:ind w:left="1440" w:hanging="360"/>
+      </w:pPr>
+      <w:rPr>
+        <w:rFonts w:ascii="Courier New" w:hAnsi="Courier New" w:cs="Courier New" w:hint="default"/>
+      </w:rPr>
+    </w:lvl>
+    <w:lvl w:ilvl="2" w:tplc="0C0A0005" w:tentative="1">
+      <w:start w:val="1"/>
+      <w:numFmt w:val="bullet"/>
+      <w:lvlText w:val=""/>
+      <w:lvlJc w:val="left"/>
+      <w:pPr>
+        <w:ind w:left="2160" w:hanging="360"/>
+      </w:pPr>
+      <w:rPr>
+        <w:rFonts w:ascii="Wingdings" w:hAnsi="Wingdings" w:hint="default"/>
+      </w:rPr>
+    </w:lvl>
+    <w:lvl w:ilvl="3" w:tplc="0C0A0001" w:tentative="1">
+      <w:start w:val="1"/>
+      <w:numFmt w:val="bullet"/>
+      <w:lvlText w:val=""/>
+      <w:lvlJc w:val="left"/>
+      <w:pPr>
+        <w:ind w:left="2880" w:hanging="360"/>
+      </w:pPr>
+      <w:rPr>
+        <w:rFonts w:ascii="Symbol" w:hAnsi="Symbol" w:hint="default"/>
+      </w:rPr>
+    </w:lvl>
+    <w:lvl w:ilvl="4" w:tplc="0C0A0003" w:tentative="1">
+      <w:start w:val="1"/>
+      <w:numFmt w:val="bullet"/>
+      <w:lvlText w:val="o"/>
+      <w:lvlJc w:val="left"/>
+      <w:pPr>
+        <w:ind w:left="3600" w:hanging="360"/>
+      </w:pPr>
+      <w:rPr>
+        <w:rFonts w:ascii="Courier New" w:hAnsi="Courier New" w:cs="Courier New" w:hint="default"/>
+      </w:rPr>
+    </w:lvl>
+    <w:lvl w:ilvl="5" w:tplc="0C0A0005" w:tentative="1">
+      <w:start w:val="1"/>
+      <w:numFmt w:val="bullet"/>
+      <w:lvlText w:val=""/>
+      <w:lvlJc w:val="left"/>
+      <w:pPr>
+        <w:ind w:left="4320" w:hanging="360"/>
+      </w:pPr>
+      <w:rPr>
+        <w:rFonts w:ascii="Wingdings" w:hAnsi="Wingdings" w:hint="default"/>
+      </w:rPr>
+    </w:lvl>
+    <w:lvl w:ilvl="6" w:tplc="0C0A0001" w:tentative="1">
+      <w:start w:val="1"/>
+      <w:numFmt w:val="bullet"/>
+      <w:lvlText w:val=""/>
+      <w:lvlJc w:val="left"/>
+      <w:pPr>
+        <w:ind w:left="5040" w:hanging="360"/>
+      </w:pPr>
+      <w:rPr>
+        <w:rFonts w:ascii="Symbol" w:hAnsi="Symbol" w:hint="default"/>
+      </w:rPr>
+    </w:lvl>
+    <w:lvl w:ilvl="7" w:tplc="0C0A0003" w:tentative="1">
+      <w:start w:val="1"/>
+      <w:numFmt w:val="bullet"/>
+      <w:lvlText w:val="o"/>
+      <w:lvlJc w:val="left"/>
+      <w:pPr>
+        <w:ind w:left="5760" w:hanging="360"/>
+      </w:pPr>
+      <w:rPr>
+        <w:rFonts w:ascii="Courier New" w:hAnsi="Courier New" w:cs="Courier New" w:hint="default"/>
+      </w:rPr>
+    </w:lvl>
+    <w:lvl w:ilvl="8" w:tplc="0C0A0005" w:tentative="1">
+      <w:start w:val="1"/>
+      <w:numFmt w:val="bullet"/>
+      <w:lvlText w:val=""/>
+      <w:lvlJc w:val="left"/>
+      <w:pPr>
+        <w:ind w:left="6480" w:hanging="360"/>
+      </w:pPr>
+      <w:rPr>
+        <w:rFonts w:ascii="Wingdings" w:hAnsi="Wingdings" w:hint="default"/>
+      </w:rPr>
+    </w:lvl>
+  </w:abstractNum>
+  <w:abstractNum w:abstractNumId="6">
+    <w:nsid w:val="5C0D1F7F"/>
+    <w:multiLevelType w:val="hybridMultilevel"/>
+    <w:tmpl w:val="01B6EA92"/>
     <w:lvl w:ilvl="0" w:tplc="0C0A0001">
       <w:start w:val="1"/>
       <w:numFmt w:val="bullet"/>
@@ -621,7 +1488,22 @@
     <w:abstractNumId w:val="0"/>
   </w:num>
   <w:num w:numId="2">
+    <w:abstractNumId w:val="4"/>
+  </w:num>
+  <w:num w:numId="3">
     <w:abstractNumId w:val="1"/>
+  </w:num>
+  <w:num w:numId="4">
+    <w:abstractNumId w:val="3"/>
+  </w:num>
+  <w:num w:numId="5">
+    <w:abstractNumId w:val="6"/>
+  </w:num>
+  <w:num w:numId="6">
+    <w:abstractNumId w:val="2"/>
+  </w:num>
+  <w:num w:numId="7">
+    <w:abstractNumId w:val="5"/>
   </w:num>
 </w:numbering>
 </file>
@@ -1042,6 +1924,28 @@
       <w:szCs w:val="26"/>
     </w:rPr>
   </w:style>
+  <w:style w:type="paragraph" w:styleId="Ttulo3">
+    <w:name w:val="heading 3"/>
+    <w:basedOn w:val="Normal"/>
+    <w:next w:val="Normal"/>
+    <w:link w:val="Ttulo3Car"/>
+    <w:uiPriority w:val="9"/>
+    <w:unhideWhenUsed/>
+    <w:qFormat/>
+    <w:rsid w:val="00E05B7C"/>
+    <w:pPr>
+      <w:keepNext/>
+      <w:keepLines/>
+      <w:spacing w:before="40" w:after="0"/>
+      <w:outlineLvl w:val="2"/>
+    </w:pPr>
+    <w:rPr>
+      <w:rFonts w:asciiTheme="majorHAnsi" w:eastAsiaTheme="majorEastAsia" w:hAnsiTheme="majorHAnsi" w:cstheme="majorBidi"/>
+      <w:color w:val="1F4D78" w:themeColor="accent1" w:themeShade="7F"/>
+      <w:sz w:val="24"/>
+      <w:szCs w:val="24"/>
+    </w:rPr>
+  </w:style>
   <w:style w:type="character" w:default="1" w:styleId="Fuentedeprrafopredeter">
     <w:name w:val="Default Paragraph Font"/>
     <w:uiPriority w:val="1"/>
@@ -1091,6 +1995,19 @@
       <w:color w:val="2E74B5" w:themeColor="accent1" w:themeShade="BF"/>
       <w:sz w:val="26"/>
       <w:szCs w:val="26"/>
+    </w:rPr>
+  </w:style>
+  <w:style w:type="character" w:customStyle="1" w:styleId="Ttulo3Car">
+    <w:name w:val="Título 3 Car"/>
+    <w:basedOn w:val="Fuentedeprrafopredeter"/>
+    <w:link w:val="Ttulo3"/>
+    <w:uiPriority w:val="9"/>
+    <w:rsid w:val="00E05B7C"/>
+    <w:rPr>
+      <w:rFonts w:asciiTheme="majorHAnsi" w:eastAsiaTheme="majorEastAsia" w:hAnsiTheme="majorHAnsi" w:cstheme="majorBidi"/>
+      <w:color w:val="1F4D78" w:themeColor="accent1" w:themeShade="7F"/>
+      <w:sz w:val="24"/>
+      <w:szCs w:val="24"/>
     </w:rPr>
   </w:style>
 </w:styles>
@@ -1362,7 +2279,7 @@
 </file>
 
 <file path=customXml/itemProps1.xml><?xml version="1.0" encoding="utf-8"?>
-<ds:datastoreItem xmlns:ds="http://schemas.openxmlformats.org/officeDocument/2006/customXml" ds:itemID="{BF725ABB-9DC6-4613-B4B8-E8E90723723E}">
+<ds:datastoreItem xmlns:ds="http://schemas.openxmlformats.org/officeDocument/2006/customXml" ds:itemID="{B4B0FB89-ACD3-4FA0-A132-3ED85C7C32E8}">
   <ds:schemaRefs>
     <ds:schemaRef ds:uri="http://schemas.openxmlformats.org/officeDocument/2006/bibliography"/>
   </ds:schemaRefs>

</xml_diff>

<commit_message>
añadido nuevamente temario de los 4 dias
</commit_message>
<xml_diff>
--- a/Curso basico de ethical hacking.docx
+++ b/Curso basico de ethical hacking.docx
@@ -198,18 +198,379 @@
         <w:t>Artículos técnicos (generalmente en el idioma ingles) para discusión general.</w:t>
       </w:r>
     </w:p>
+    <w:p>
+      <w:r>
+        <w:t>Silabo del módulo 1</w:t>
+      </w:r>
+    </w:p>
+    <w:p>
+      <w:r>
+        <w:t>Día 1: Introducción</w:t>
+      </w:r>
+      <w:bookmarkStart w:id="0" w:name="_GoBack"/>
+      <w:bookmarkEnd w:id="0"/>
+      <w:r>
+        <w:t xml:space="preserve"> al hacking ético </w:t>
+      </w:r>
+    </w:p>
+    <w:p>
+      <w:pPr>
+        <w:pStyle w:val="Prrafodelista"/>
+        <w:numPr>
+          <w:ilvl w:val="0"/>
+          <w:numId w:val="2"/>
+        </w:numPr>
+      </w:pPr>
+      <w:r>
+        <w:t>¿Qué es la seguridad informática?</w:t>
+      </w:r>
+    </w:p>
+    <w:p>
+      <w:pPr>
+        <w:pStyle w:val="Prrafodelista"/>
+        <w:numPr>
+          <w:ilvl w:val="0"/>
+          <w:numId w:val="2"/>
+        </w:numPr>
+      </w:pPr>
+      <w:r>
+        <w:t>Terminología básica</w:t>
+      </w:r>
+    </w:p>
+    <w:p>
+      <w:pPr>
+        <w:pStyle w:val="Prrafodelista"/>
+        <w:numPr>
+          <w:ilvl w:val="0"/>
+          <w:numId w:val="2"/>
+        </w:numPr>
+      </w:pPr>
+      <w:r>
+        <w:t xml:space="preserve">Círculo del hacking </w:t>
+      </w:r>
+    </w:p>
+    <w:p>
+      <w:pPr>
+        <w:pStyle w:val="Prrafodelista"/>
+        <w:numPr>
+          <w:ilvl w:val="0"/>
+          <w:numId w:val="2"/>
+        </w:numPr>
+      </w:pPr>
+      <w:r>
+        <w:t>Tipología de los hackers</w:t>
+      </w:r>
+    </w:p>
+    <w:p>
+      <w:pPr>
+        <w:pStyle w:val="Prrafodelista"/>
+        <w:numPr>
+          <w:ilvl w:val="0"/>
+          <w:numId w:val="2"/>
+        </w:numPr>
+      </w:pPr>
+      <w:r>
+        <w:t>Herramientas de seguridad informática</w:t>
+      </w:r>
+    </w:p>
+    <w:p>
+      <w:pPr>
+        <w:pStyle w:val="Prrafodelista"/>
+        <w:numPr>
+          <w:ilvl w:val="0"/>
+          <w:numId w:val="2"/>
+        </w:numPr>
+      </w:pPr>
+      <w:r>
+        <w:t xml:space="preserve">Fases del hacking </w:t>
+      </w:r>
+    </w:p>
+    <w:p>
+      <w:pPr>
+        <w:pStyle w:val="Prrafodelista"/>
+        <w:numPr>
+          <w:ilvl w:val="0"/>
+          <w:numId w:val="2"/>
+        </w:numPr>
+      </w:pPr>
+      <w:r>
+        <w:t>Tipos de ataques a un sistema</w:t>
+      </w:r>
+    </w:p>
+    <w:p>
+      <w:pPr>
+        <w:pStyle w:val="Prrafodelista"/>
+        <w:numPr>
+          <w:ilvl w:val="0"/>
+          <w:numId w:val="2"/>
+        </w:numPr>
+      </w:pPr>
+      <w:r>
+        <w:t>¿Por qué hackers éticos son necesarios?</w:t>
+      </w:r>
+    </w:p>
+    <w:p>
+      <w:pPr>
+        <w:pStyle w:val="Prrafodelista"/>
+        <w:numPr>
+          <w:ilvl w:val="0"/>
+          <w:numId w:val="2"/>
+        </w:numPr>
+      </w:pPr>
+      <w:r>
+        <w:t>Alcance y limitaciones de un hacker ético</w:t>
+      </w:r>
+    </w:p>
+    <w:p>
+      <w:pPr>
+        <w:pStyle w:val="Prrafodelista"/>
+        <w:numPr>
+          <w:ilvl w:val="0"/>
+          <w:numId w:val="2"/>
+        </w:numPr>
+      </w:pPr>
+      <w:r>
+        <w:t>Habilidades de un  hacker ético</w:t>
+      </w:r>
+    </w:p>
+    <w:p>
+      <w:r>
+        <w:lastRenderedPageBreak/>
+        <w:t>Día 2: Técnicas de búsquedas de huellas (Footprinting)</w:t>
+      </w:r>
+    </w:p>
+    <w:p>
+      <w:pPr>
+        <w:pStyle w:val="Prrafodelista"/>
+        <w:numPr>
+          <w:ilvl w:val="0"/>
+          <w:numId w:val="3"/>
+        </w:numPr>
+      </w:pPr>
+      <w:r>
+        <w:t>El arte del footprinting</w:t>
+      </w:r>
+    </w:p>
+    <w:p>
+      <w:pPr>
+        <w:pStyle w:val="Prrafodelista"/>
+        <w:numPr>
+          <w:ilvl w:val="0"/>
+          <w:numId w:val="3"/>
+        </w:numPr>
+      </w:pPr>
+      <w:r>
+        <w:t>¿Qué tipo de información busca un hacker?</w:t>
+      </w:r>
+    </w:p>
+    <w:p>
+      <w:pPr>
+        <w:pStyle w:val="Prrafodelista"/>
+        <w:numPr>
+          <w:ilvl w:val="0"/>
+          <w:numId w:val="3"/>
+        </w:numPr>
+      </w:pPr>
+      <w:r>
+        <w:t xml:space="preserve">Métodos para obtener información </w:t>
+      </w:r>
+    </w:p>
+    <w:p>
+      <w:pPr>
+        <w:pStyle w:val="Prrafodelista"/>
+        <w:numPr>
+          <w:ilvl w:val="0"/>
+          <w:numId w:val="3"/>
+        </w:numPr>
+      </w:pPr>
+      <w:r>
+        <w:t>Herramientas básicas</w:t>
+      </w:r>
+    </w:p>
+    <w:p>
+      <w:pPr>
+        <w:pStyle w:val="Prrafodelista"/>
+        <w:numPr>
+          <w:ilvl w:val="0"/>
+          <w:numId w:val="3"/>
+        </w:numPr>
+      </w:pPr>
+      <w:r>
+        <w:t>Herramientas avanzadas</w:t>
+      </w:r>
+    </w:p>
+    <w:p>
+      <w:r>
+        <w:t xml:space="preserve">Día 3: Escaneo </w:t>
+      </w:r>
+    </w:p>
+    <w:p>
+      <w:pPr>
+        <w:pStyle w:val="Prrafodelista"/>
+        <w:numPr>
+          <w:ilvl w:val="0"/>
+          <w:numId w:val="4"/>
+        </w:numPr>
+      </w:pPr>
+      <w:r>
+        <w:t>Introducción</w:t>
+      </w:r>
+    </w:p>
+    <w:p>
+      <w:pPr>
+        <w:pStyle w:val="Prrafodelista"/>
+        <w:numPr>
+          <w:ilvl w:val="0"/>
+          <w:numId w:val="4"/>
+        </w:numPr>
+      </w:pPr>
+      <w:r>
+        <w:t>Tipos de pruebas</w:t>
+      </w:r>
+    </w:p>
+    <w:p>
+      <w:pPr>
+        <w:pStyle w:val="Prrafodelista"/>
+        <w:numPr>
+          <w:ilvl w:val="0"/>
+          <w:numId w:val="4"/>
+        </w:numPr>
+      </w:pPr>
+      <w:r>
+        <w:t>Metodología</w:t>
+      </w:r>
+    </w:p>
+    <w:p>
+      <w:pPr>
+        <w:pStyle w:val="Prrafodelista"/>
+        <w:numPr>
+          <w:ilvl w:val="0"/>
+          <w:numId w:val="4"/>
+        </w:numPr>
+      </w:pPr>
+      <w:r>
+        <w:t>Escaneo de puertos</w:t>
+      </w:r>
+    </w:p>
+    <w:p>
+      <w:pPr>
+        <w:pStyle w:val="Prrafodelista"/>
+        <w:numPr>
+          <w:ilvl w:val="0"/>
+          <w:numId w:val="4"/>
+        </w:numPr>
+      </w:pPr>
+      <w:r>
+        <w:t>Escaneo de vulnerabilidades</w:t>
+      </w:r>
+    </w:p>
+    <w:p>
+      <w:pPr>
+        <w:pStyle w:val="Prrafodelista"/>
+        <w:numPr>
+          <w:ilvl w:val="0"/>
+          <w:numId w:val="4"/>
+        </w:numPr>
+      </w:pPr>
+      <w:r>
+        <w:t>Escaneo de red</w:t>
+      </w:r>
+    </w:p>
+    <w:p>
+      <w:pPr>
+        <w:pStyle w:val="Prrafodelista"/>
+        <w:numPr>
+          <w:ilvl w:val="0"/>
+          <w:numId w:val="4"/>
+        </w:numPr>
+      </w:pPr>
+      <w:r>
+        <w:t>Técnicas de evasión</w:t>
+      </w:r>
+    </w:p>
+    <w:p>
+      <w:r>
+        <w:t>Día 4: Obtener acceso y mantener acceso</w:t>
+      </w:r>
+    </w:p>
+    <w:p>
+      <w:pPr>
+        <w:pStyle w:val="Prrafodelista"/>
+        <w:numPr>
+          <w:ilvl w:val="0"/>
+          <w:numId w:val="5"/>
+        </w:numPr>
+      </w:pPr>
+      <w:r>
+        <w:t>Introducción</w:t>
+      </w:r>
+    </w:p>
+    <w:p>
+      <w:pPr>
+        <w:pStyle w:val="Prrafodelista"/>
+        <w:numPr>
+          <w:ilvl w:val="0"/>
+          <w:numId w:val="5"/>
+        </w:numPr>
+      </w:pPr>
+      <w:r>
+        <w:t>Métodos básicos para romper contraseñas en Windows</w:t>
+      </w:r>
+    </w:p>
+    <w:p>
+      <w:pPr>
+        <w:pStyle w:val="Prrafodelista"/>
+        <w:numPr>
+          <w:ilvl w:val="0"/>
+          <w:numId w:val="5"/>
+        </w:numPr>
+      </w:pPr>
+      <w:r>
+        <w:t>Utilización de rainbow tables para romper contraseñas</w:t>
+      </w:r>
+    </w:p>
+    <w:p>
+      <w:pPr>
+        <w:pStyle w:val="Prrafodelista"/>
+        <w:numPr>
+          <w:ilvl w:val="0"/>
+          <w:numId w:val="5"/>
+        </w:numPr>
+      </w:pPr>
+      <w:r>
+        <w:t>Fuerza bruta</w:t>
+      </w:r>
+    </w:p>
+    <w:p>
+      <w:pPr>
+        <w:pStyle w:val="Prrafodelista"/>
+        <w:numPr>
+          <w:ilvl w:val="0"/>
+          <w:numId w:val="5"/>
+        </w:numPr>
+      </w:pPr>
+      <w:r>
+        <w:t>Obtención de exploits</w:t>
+      </w:r>
+    </w:p>
+    <w:p>
+      <w:pPr>
+        <w:pStyle w:val="Prrafodelista"/>
+        <w:numPr>
+          <w:ilvl w:val="0"/>
+          <w:numId w:val="5"/>
+        </w:numPr>
+      </w:pPr>
+      <w:r>
+        <w:t>Backdoors</w:t>
+      </w:r>
+    </w:p>
     <w:p/>
     <w:p/>
     <w:p/>
-    <w:p>
-      <w:r>
-        <w:t>Prueba</w:t>
-      </w:r>
-    </w:p>
-    <w:p>
-      <w:bookmarkStart w:id="0" w:name="_GoBack"/>
-      <w:bookmarkEnd w:id="0"/>
-    </w:p>
+    <w:p/>
+    <w:p/>
+    <w:p/>
     <w:p>
       <w:r>
         <w:t xml:space="preserve"> </w:t>
@@ -234,6 +595,232 @@
 <file path=word/numbering.xml><?xml version="1.0" encoding="utf-8"?>
 <w:numbering xmlns:wpc="http://schemas.microsoft.com/office/word/2010/wordprocessingCanvas" xmlns:mc="http://schemas.openxmlformats.org/markup-compatibility/2006" xmlns:o="urn:schemas-microsoft-com:office:office" xmlns:r="http://schemas.openxmlformats.org/officeDocument/2006/relationships" xmlns:m="http://schemas.openxmlformats.org/officeDocument/2006/math" xmlns:v="urn:schemas-microsoft-com:vml" xmlns:wp14="http://schemas.microsoft.com/office/word/2010/wordprocessingDrawing" xmlns:wp="http://schemas.openxmlformats.org/drawingml/2006/wordprocessingDrawing" xmlns:w10="urn:schemas-microsoft-com:office:word" xmlns:w="http://schemas.openxmlformats.org/wordprocessingml/2006/main" xmlns:w14="http://schemas.microsoft.com/office/word/2010/wordml" xmlns:w15="http://schemas.microsoft.com/office/word/2012/wordml" xmlns:wpg="http://schemas.microsoft.com/office/word/2010/wordprocessingGroup" xmlns:wpi="http://schemas.microsoft.com/office/word/2010/wordprocessingInk" xmlns:wne="http://schemas.microsoft.com/office/word/2006/wordml" xmlns:wps="http://schemas.microsoft.com/office/word/2010/wordprocessingShape" mc:Ignorable="w14 w15 wp14">
   <w:abstractNum w:abstractNumId="0">
+    <w:nsid w:val="00B549D7"/>
+    <w:multiLevelType w:val="hybridMultilevel"/>
+    <w:tmpl w:val="224E9720"/>
+    <w:lvl w:ilvl="0" w:tplc="0C0A0001">
+      <w:start w:val="1"/>
+      <w:numFmt w:val="bullet"/>
+      <w:lvlText w:val=""/>
+      <w:lvlJc w:val="left"/>
+      <w:pPr>
+        <w:ind w:left="720" w:hanging="360"/>
+      </w:pPr>
+      <w:rPr>
+        <w:rFonts w:ascii="Symbol" w:hAnsi="Symbol" w:hint="default"/>
+      </w:rPr>
+    </w:lvl>
+    <w:lvl w:ilvl="1" w:tplc="0C0A0003" w:tentative="1">
+      <w:start w:val="1"/>
+      <w:numFmt w:val="bullet"/>
+      <w:lvlText w:val="o"/>
+      <w:lvlJc w:val="left"/>
+      <w:pPr>
+        <w:ind w:left="1440" w:hanging="360"/>
+      </w:pPr>
+      <w:rPr>
+        <w:rFonts w:ascii="Courier New" w:hAnsi="Courier New" w:cs="Courier New" w:hint="default"/>
+      </w:rPr>
+    </w:lvl>
+    <w:lvl w:ilvl="2" w:tplc="0C0A0005" w:tentative="1">
+      <w:start w:val="1"/>
+      <w:numFmt w:val="bullet"/>
+      <w:lvlText w:val=""/>
+      <w:lvlJc w:val="left"/>
+      <w:pPr>
+        <w:ind w:left="2160" w:hanging="360"/>
+      </w:pPr>
+      <w:rPr>
+        <w:rFonts w:ascii="Wingdings" w:hAnsi="Wingdings" w:hint="default"/>
+      </w:rPr>
+    </w:lvl>
+    <w:lvl w:ilvl="3" w:tplc="0C0A0001" w:tentative="1">
+      <w:start w:val="1"/>
+      <w:numFmt w:val="bullet"/>
+      <w:lvlText w:val=""/>
+      <w:lvlJc w:val="left"/>
+      <w:pPr>
+        <w:ind w:left="2880" w:hanging="360"/>
+      </w:pPr>
+      <w:rPr>
+        <w:rFonts w:ascii="Symbol" w:hAnsi="Symbol" w:hint="default"/>
+      </w:rPr>
+    </w:lvl>
+    <w:lvl w:ilvl="4" w:tplc="0C0A0003" w:tentative="1">
+      <w:start w:val="1"/>
+      <w:numFmt w:val="bullet"/>
+      <w:lvlText w:val="o"/>
+      <w:lvlJc w:val="left"/>
+      <w:pPr>
+        <w:ind w:left="3600" w:hanging="360"/>
+      </w:pPr>
+      <w:rPr>
+        <w:rFonts w:ascii="Courier New" w:hAnsi="Courier New" w:cs="Courier New" w:hint="default"/>
+      </w:rPr>
+    </w:lvl>
+    <w:lvl w:ilvl="5" w:tplc="0C0A0005" w:tentative="1">
+      <w:start w:val="1"/>
+      <w:numFmt w:val="bullet"/>
+      <w:lvlText w:val=""/>
+      <w:lvlJc w:val="left"/>
+      <w:pPr>
+        <w:ind w:left="4320" w:hanging="360"/>
+      </w:pPr>
+      <w:rPr>
+        <w:rFonts w:ascii="Wingdings" w:hAnsi="Wingdings" w:hint="default"/>
+      </w:rPr>
+    </w:lvl>
+    <w:lvl w:ilvl="6" w:tplc="0C0A0001" w:tentative="1">
+      <w:start w:val="1"/>
+      <w:numFmt w:val="bullet"/>
+      <w:lvlText w:val=""/>
+      <w:lvlJc w:val="left"/>
+      <w:pPr>
+        <w:ind w:left="5040" w:hanging="360"/>
+      </w:pPr>
+      <w:rPr>
+        <w:rFonts w:ascii="Symbol" w:hAnsi="Symbol" w:hint="default"/>
+      </w:rPr>
+    </w:lvl>
+    <w:lvl w:ilvl="7" w:tplc="0C0A0003" w:tentative="1">
+      <w:start w:val="1"/>
+      <w:numFmt w:val="bullet"/>
+      <w:lvlText w:val="o"/>
+      <w:lvlJc w:val="left"/>
+      <w:pPr>
+        <w:ind w:left="5760" w:hanging="360"/>
+      </w:pPr>
+      <w:rPr>
+        <w:rFonts w:ascii="Courier New" w:hAnsi="Courier New" w:cs="Courier New" w:hint="default"/>
+      </w:rPr>
+    </w:lvl>
+    <w:lvl w:ilvl="8" w:tplc="0C0A0005" w:tentative="1">
+      <w:start w:val="1"/>
+      <w:numFmt w:val="bullet"/>
+      <w:lvlText w:val=""/>
+      <w:lvlJc w:val="left"/>
+      <w:pPr>
+        <w:ind w:left="6480" w:hanging="360"/>
+      </w:pPr>
+      <w:rPr>
+        <w:rFonts w:ascii="Wingdings" w:hAnsi="Wingdings" w:hint="default"/>
+      </w:rPr>
+    </w:lvl>
+  </w:abstractNum>
+  <w:abstractNum w:abstractNumId="1">
+    <w:nsid w:val="110B067B"/>
+    <w:multiLevelType w:val="hybridMultilevel"/>
+    <w:tmpl w:val="9C96BC44"/>
+    <w:lvl w:ilvl="0" w:tplc="0C0A0001">
+      <w:start w:val="1"/>
+      <w:numFmt w:val="bullet"/>
+      <w:lvlText w:val=""/>
+      <w:lvlJc w:val="left"/>
+      <w:pPr>
+        <w:ind w:left="765" w:hanging="360"/>
+      </w:pPr>
+      <w:rPr>
+        <w:rFonts w:ascii="Symbol" w:hAnsi="Symbol" w:hint="default"/>
+      </w:rPr>
+    </w:lvl>
+    <w:lvl w:ilvl="1" w:tplc="0C0A0003" w:tentative="1">
+      <w:start w:val="1"/>
+      <w:numFmt w:val="bullet"/>
+      <w:lvlText w:val="o"/>
+      <w:lvlJc w:val="left"/>
+      <w:pPr>
+        <w:ind w:left="1485" w:hanging="360"/>
+      </w:pPr>
+      <w:rPr>
+        <w:rFonts w:ascii="Courier New" w:hAnsi="Courier New" w:cs="Courier New" w:hint="default"/>
+      </w:rPr>
+    </w:lvl>
+    <w:lvl w:ilvl="2" w:tplc="0C0A0005" w:tentative="1">
+      <w:start w:val="1"/>
+      <w:numFmt w:val="bullet"/>
+      <w:lvlText w:val=""/>
+      <w:lvlJc w:val="left"/>
+      <w:pPr>
+        <w:ind w:left="2205" w:hanging="360"/>
+      </w:pPr>
+      <w:rPr>
+        <w:rFonts w:ascii="Wingdings" w:hAnsi="Wingdings" w:hint="default"/>
+      </w:rPr>
+    </w:lvl>
+    <w:lvl w:ilvl="3" w:tplc="0C0A0001" w:tentative="1">
+      <w:start w:val="1"/>
+      <w:numFmt w:val="bullet"/>
+      <w:lvlText w:val=""/>
+      <w:lvlJc w:val="left"/>
+      <w:pPr>
+        <w:ind w:left="2925" w:hanging="360"/>
+      </w:pPr>
+      <w:rPr>
+        <w:rFonts w:ascii="Symbol" w:hAnsi="Symbol" w:hint="default"/>
+      </w:rPr>
+    </w:lvl>
+    <w:lvl w:ilvl="4" w:tplc="0C0A0003" w:tentative="1">
+      <w:start w:val="1"/>
+      <w:numFmt w:val="bullet"/>
+      <w:lvlText w:val="o"/>
+      <w:lvlJc w:val="left"/>
+      <w:pPr>
+        <w:ind w:left="3645" w:hanging="360"/>
+      </w:pPr>
+      <w:rPr>
+        <w:rFonts w:ascii="Courier New" w:hAnsi="Courier New" w:cs="Courier New" w:hint="default"/>
+      </w:rPr>
+    </w:lvl>
+    <w:lvl w:ilvl="5" w:tplc="0C0A0005" w:tentative="1">
+      <w:start w:val="1"/>
+      <w:numFmt w:val="bullet"/>
+      <w:lvlText w:val=""/>
+      <w:lvlJc w:val="left"/>
+      <w:pPr>
+        <w:ind w:left="4365" w:hanging="360"/>
+      </w:pPr>
+      <w:rPr>
+        <w:rFonts w:ascii="Wingdings" w:hAnsi="Wingdings" w:hint="default"/>
+      </w:rPr>
+    </w:lvl>
+    <w:lvl w:ilvl="6" w:tplc="0C0A0001" w:tentative="1">
+      <w:start w:val="1"/>
+      <w:numFmt w:val="bullet"/>
+      <w:lvlText w:val=""/>
+      <w:lvlJc w:val="left"/>
+      <w:pPr>
+        <w:ind w:left="5085" w:hanging="360"/>
+      </w:pPr>
+      <w:rPr>
+        <w:rFonts w:ascii="Symbol" w:hAnsi="Symbol" w:hint="default"/>
+      </w:rPr>
+    </w:lvl>
+    <w:lvl w:ilvl="7" w:tplc="0C0A0003" w:tentative="1">
+      <w:start w:val="1"/>
+      <w:numFmt w:val="bullet"/>
+      <w:lvlText w:val="o"/>
+      <w:lvlJc w:val="left"/>
+      <w:pPr>
+        <w:ind w:left="5805" w:hanging="360"/>
+      </w:pPr>
+      <w:rPr>
+        <w:rFonts w:ascii="Courier New" w:hAnsi="Courier New" w:cs="Courier New" w:hint="default"/>
+      </w:rPr>
+    </w:lvl>
+    <w:lvl w:ilvl="8" w:tplc="0C0A0005" w:tentative="1">
+      <w:start w:val="1"/>
+      <w:numFmt w:val="bullet"/>
+      <w:lvlText w:val=""/>
+      <w:lvlJc w:val="left"/>
+      <w:pPr>
+        <w:ind w:left="6525" w:hanging="360"/>
+      </w:pPr>
+      <w:rPr>
+        <w:rFonts w:ascii="Wingdings" w:hAnsi="Wingdings" w:hint="default"/>
+      </w:rPr>
+    </w:lvl>
+  </w:abstractNum>
+  <w:abstractNum w:abstractNumId="2">
     <w:nsid w:val="16E044C3"/>
     <w:multiLevelType w:val="hybridMultilevel"/>
     <w:tmpl w:val="7736E8A8"/>
@@ -346,8 +933,246 @@
       </w:rPr>
     </w:lvl>
   </w:abstractNum>
+  <w:abstractNum w:abstractNumId="3">
+    <w:nsid w:val="3B8F1F8B"/>
+    <w:multiLevelType w:val="hybridMultilevel"/>
+    <w:tmpl w:val="792622CC"/>
+    <w:lvl w:ilvl="0" w:tplc="0C0A0001">
+      <w:start w:val="1"/>
+      <w:numFmt w:val="bullet"/>
+      <w:lvlText w:val=""/>
+      <w:lvlJc w:val="left"/>
+      <w:pPr>
+        <w:ind w:left="720" w:hanging="360"/>
+      </w:pPr>
+      <w:rPr>
+        <w:rFonts w:ascii="Symbol" w:hAnsi="Symbol" w:hint="default"/>
+      </w:rPr>
+    </w:lvl>
+    <w:lvl w:ilvl="1" w:tplc="0C0A0003" w:tentative="1">
+      <w:start w:val="1"/>
+      <w:numFmt w:val="bullet"/>
+      <w:lvlText w:val="o"/>
+      <w:lvlJc w:val="left"/>
+      <w:pPr>
+        <w:ind w:left="1440" w:hanging="360"/>
+      </w:pPr>
+      <w:rPr>
+        <w:rFonts w:ascii="Courier New" w:hAnsi="Courier New" w:cs="Courier New" w:hint="default"/>
+      </w:rPr>
+    </w:lvl>
+    <w:lvl w:ilvl="2" w:tplc="0C0A0005" w:tentative="1">
+      <w:start w:val="1"/>
+      <w:numFmt w:val="bullet"/>
+      <w:lvlText w:val=""/>
+      <w:lvlJc w:val="left"/>
+      <w:pPr>
+        <w:ind w:left="2160" w:hanging="360"/>
+      </w:pPr>
+      <w:rPr>
+        <w:rFonts w:ascii="Wingdings" w:hAnsi="Wingdings" w:hint="default"/>
+      </w:rPr>
+    </w:lvl>
+    <w:lvl w:ilvl="3" w:tplc="0C0A0001" w:tentative="1">
+      <w:start w:val="1"/>
+      <w:numFmt w:val="bullet"/>
+      <w:lvlText w:val=""/>
+      <w:lvlJc w:val="left"/>
+      <w:pPr>
+        <w:ind w:left="2880" w:hanging="360"/>
+      </w:pPr>
+      <w:rPr>
+        <w:rFonts w:ascii="Symbol" w:hAnsi="Symbol" w:hint="default"/>
+      </w:rPr>
+    </w:lvl>
+    <w:lvl w:ilvl="4" w:tplc="0C0A0003" w:tentative="1">
+      <w:start w:val="1"/>
+      <w:numFmt w:val="bullet"/>
+      <w:lvlText w:val="o"/>
+      <w:lvlJc w:val="left"/>
+      <w:pPr>
+        <w:ind w:left="3600" w:hanging="360"/>
+      </w:pPr>
+      <w:rPr>
+        <w:rFonts w:ascii="Courier New" w:hAnsi="Courier New" w:cs="Courier New" w:hint="default"/>
+      </w:rPr>
+    </w:lvl>
+    <w:lvl w:ilvl="5" w:tplc="0C0A0005" w:tentative="1">
+      <w:start w:val="1"/>
+      <w:numFmt w:val="bullet"/>
+      <w:lvlText w:val=""/>
+      <w:lvlJc w:val="left"/>
+      <w:pPr>
+        <w:ind w:left="4320" w:hanging="360"/>
+      </w:pPr>
+      <w:rPr>
+        <w:rFonts w:ascii="Wingdings" w:hAnsi="Wingdings" w:hint="default"/>
+      </w:rPr>
+    </w:lvl>
+    <w:lvl w:ilvl="6" w:tplc="0C0A0001" w:tentative="1">
+      <w:start w:val="1"/>
+      <w:numFmt w:val="bullet"/>
+      <w:lvlText w:val=""/>
+      <w:lvlJc w:val="left"/>
+      <w:pPr>
+        <w:ind w:left="5040" w:hanging="360"/>
+      </w:pPr>
+      <w:rPr>
+        <w:rFonts w:ascii="Symbol" w:hAnsi="Symbol" w:hint="default"/>
+      </w:rPr>
+    </w:lvl>
+    <w:lvl w:ilvl="7" w:tplc="0C0A0003" w:tentative="1">
+      <w:start w:val="1"/>
+      <w:numFmt w:val="bullet"/>
+      <w:lvlText w:val="o"/>
+      <w:lvlJc w:val="left"/>
+      <w:pPr>
+        <w:ind w:left="5760" w:hanging="360"/>
+      </w:pPr>
+      <w:rPr>
+        <w:rFonts w:ascii="Courier New" w:hAnsi="Courier New" w:cs="Courier New" w:hint="default"/>
+      </w:rPr>
+    </w:lvl>
+    <w:lvl w:ilvl="8" w:tplc="0C0A0005" w:tentative="1">
+      <w:start w:val="1"/>
+      <w:numFmt w:val="bullet"/>
+      <w:lvlText w:val=""/>
+      <w:lvlJc w:val="left"/>
+      <w:pPr>
+        <w:ind w:left="6480" w:hanging="360"/>
+      </w:pPr>
+      <w:rPr>
+        <w:rFonts w:ascii="Wingdings" w:hAnsi="Wingdings" w:hint="default"/>
+      </w:rPr>
+    </w:lvl>
+  </w:abstractNum>
+  <w:abstractNum w:abstractNumId="4">
+    <w:nsid w:val="5D2F0F59"/>
+    <w:multiLevelType w:val="hybridMultilevel"/>
+    <w:tmpl w:val="1E26174E"/>
+    <w:lvl w:ilvl="0" w:tplc="0C0A0001">
+      <w:start w:val="1"/>
+      <w:numFmt w:val="bullet"/>
+      <w:lvlText w:val=""/>
+      <w:lvlJc w:val="left"/>
+      <w:pPr>
+        <w:ind w:left="720" w:hanging="360"/>
+      </w:pPr>
+      <w:rPr>
+        <w:rFonts w:ascii="Symbol" w:hAnsi="Symbol" w:hint="default"/>
+      </w:rPr>
+    </w:lvl>
+    <w:lvl w:ilvl="1" w:tplc="0C0A0003" w:tentative="1">
+      <w:start w:val="1"/>
+      <w:numFmt w:val="bullet"/>
+      <w:lvlText w:val="o"/>
+      <w:lvlJc w:val="left"/>
+      <w:pPr>
+        <w:ind w:left="1440" w:hanging="360"/>
+      </w:pPr>
+      <w:rPr>
+        <w:rFonts w:ascii="Courier New" w:hAnsi="Courier New" w:cs="Courier New" w:hint="default"/>
+      </w:rPr>
+    </w:lvl>
+    <w:lvl w:ilvl="2" w:tplc="0C0A0005" w:tentative="1">
+      <w:start w:val="1"/>
+      <w:numFmt w:val="bullet"/>
+      <w:lvlText w:val=""/>
+      <w:lvlJc w:val="left"/>
+      <w:pPr>
+        <w:ind w:left="2160" w:hanging="360"/>
+      </w:pPr>
+      <w:rPr>
+        <w:rFonts w:ascii="Wingdings" w:hAnsi="Wingdings" w:hint="default"/>
+      </w:rPr>
+    </w:lvl>
+    <w:lvl w:ilvl="3" w:tplc="0C0A0001" w:tentative="1">
+      <w:start w:val="1"/>
+      <w:numFmt w:val="bullet"/>
+      <w:lvlText w:val=""/>
+      <w:lvlJc w:val="left"/>
+      <w:pPr>
+        <w:ind w:left="2880" w:hanging="360"/>
+      </w:pPr>
+      <w:rPr>
+        <w:rFonts w:ascii="Symbol" w:hAnsi="Symbol" w:hint="default"/>
+      </w:rPr>
+    </w:lvl>
+    <w:lvl w:ilvl="4" w:tplc="0C0A0003" w:tentative="1">
+      <w:start w:val="1"/>
+      <w:numFmt w:val="bullet"/>
+      <w:lvlText w:val="o"/>
+      <w:lvlJc w:val="left"/>
+      <w:pPr>
+        <w:ind w:left="3600" w:hanging="360"/>
+      </w:pPr>
+      <w:rPr>
+        <w:rFonts w:ascii="Courier New" w:hAnsi="Courier New" w:cs="Courier New" w:hint="default"/>
+      </w:rPr>
+    </w:lvl>
+    <w:lvl w:ilvl="5" w:tplc="0C0A0005" w:tentative="1">
+      <w:start w:val="1"/>
+      <w:numFmt w:val="bullet"/>
+      <w:lvlText w:val=""/>
+      <w:lvlJc w:val="left"/>
+      <w:pPr>
+        <w:ind w:left="4320" w:hanging="360"/>
+      </w:pPr>
+      <w:rPr>
+        <w:rFonts w:ascii="Wingdings" w:hAnsi="Wingdings" w:hint="default"/>
+      </w:rPr>
+    </w:lvl>
+    <w:lvl w:ilvl="6" w:tplc="0C0A0001" w:tentative="1">
+      <w:start w:val="1"/>
+      <w:numFmt w:val="bullet"/>
+      <w:lvlText w:val=""/>
+      <w:lvlJc w:val="left"/>
+      <w:pPr>
+        <w:ind w:left="5040" w:hanging="360"/>
+      </w:pPr>
+      <w:rPr>
+        <w:rFonts w:ascii="Symbol" w:hAnsi="Symbol" w:hint="default"/>
+      </w:rPr>
+    </w:lvl>
+    <w:lvl w:ilvl="7" w:tplc="0C0A0003" w:tentative="1">
+      <w:start w:val="1"/>
+      <w:numFmt w:val="bullet"/>
+      <w:lvlText w:val="o"/>
+      <w:lvlJc w:val="left"/>
+      <w:pPr>
+        <w:ind w:left="5760" w:hanging="360"/>
+      </w:pPr>
+      <w:rPr>
+        <w:rFonts w:ascii="Courier New" w:hAnsi="Courier New" w:cs="Courier New" w:hint="default"/>
+      </w:rPr>
+    </w:lvl>
+    <w:lvl w:ilvl="8" w:tplc="0C0A0005" w:tentative="1">
+      <w:start w:val="1"/>
+      <w:numFmt w:val="bullet"/>
+      <w:lvlText w:val=""/>
+      <w:lvlJc w:val="left"/>
+      <w:pPr>
+        <w:ind w:left="6480" w:hanging="360"/>
+      </w:pPr>
+      <w:rPr>
+        <w:rFonts w:ascii="Wingdings" w:hAnsi="Wingdings" w:hint="default"/>
+      </w:rPr>
+    </w:lvl>
+  </w:abstractNum>
   <w:num w:numId="1">
+    <w:abstractNumId w:val="2"/>
+  </w:num>
+  <w:num w:numId="2">
+    <w:abstractNumId w:val="3"/>
+  </w:num>
+  <w:num w:numId="3">
     <w:abstractNumId w:val="0"/>
+  </w:num>
+  <w:num w:numId="4">
+    <w:abstractNumId w:val="1"/>
+  </w:num>
+  <w:num w:numId="5">
+    <w:abstractNumId w:val="4"/>
   </w:num>
 </w:numbering>
 </file>
@@ -1088,7 +1913,7 @@
 </file>
 
 <file path=customXml/itemProps1.xml><?xml version="1.0" encoding="utf-8"?>
-<ds:datastoreItem xmlns:ds="http://schemas.openxmlformats.org/officeDocument/2006/customXml" ds:itemID="{A527E054-B6EA-4533-865A-A5FAB995543C}">
+<ds:datastoreItem xmlns:ds="http://schemas.openxmlformats.org/officeDocument/2006/customXml" ds:itemID="{F38DC35F-6D94-4939-90E6-2BE2D8A20514}">
   <ds:schemaRefs>
     <ds:schemaRef ds:uri="http://schemas.openxmlformats.org/officeDocument/2006/bibliography"/>
   </ds:schemaRefs>

</xml_diff>

<commit_message>
añadido temario de los 4 dias
</commit_message>
<xml_diff>
--- a/Curso basico de ethical hacking.docx
+++ b/Curso basico de ethical hacking.docx
@@ -198,18 +198,379 @@
         <w:t>Artículos técnicos (generalmente en el idioma ingles) para discusión general.</w:t>
       </w:r>
     </w:p>
+    <w:p>
+      <w:r>
+        <w:t>Silabo del módulo 1</w:t>
+      </w:r>
+    </w:p>
+    <w:p>
+      <w:r>
+        <w:t>Día 1: Introducción</w:t>
+      </w:r>
+      <w:bookmarkStart w:id="0" w:name="_GoBack"/>
+      <w:bookmarkEnd w:id="0"/>
+      <w:r>
+        <w:t xml:space="preserve"> al hacking ético </w:t>
+      </w:r>
+    </w:p>
+    <w:p>
+      <w:pPr>
+        <w:pStyle w:val="Prrafodelista"/>
+        <w:numPr>
+          <w:ilvl w:val="0"/>
+          <w:numId w:val="2"/>
+        </w:numPr>
+      </w:pPr>
+      <w:r>
+        <w:t>¿Qué es la seguridad informática?</w:t>
+      </w:r>
+    </w:p>
+    <w:p>
+      <w:pPr>
+        <w:pStyle w:val="Prrafodelista"/>
+        <w:numPr>
+          <w:ilvl w:val="0"/>
+          <w:numId w:val="2"/>
+        </w:numPr>
+      </w:pPr>
+      <w:r>
+        <w:t>Terminología básica</w:t>
+      </w:r>
+    </w:p>
+    <w:p>
+      <w:pPr>
+        <w:pStyle w:val="Prrafodelista"/>
+        <w:numPr>
+          <w:ilvl w:val="0"/>
+          <w:numId w:val="2"/>
+        </w:numPr>
+      </w:pPr>
+      <w:r>
+        <w:t xml:space="preserve">Círculo del hacking </w:t>
+      </w:r>
+    </w:p>
+    <w:p>
+      <w:pPr>
+        <w:pStyle w:val="Prrafodelista"/>
+        <w:numPr>
+          <w:ilvl w:val="0"/>
+          <w:numId w:val="2"/>
+        </w:numPr>
+      </w:pPr>
+      <w:r>
+        <w:t>Tipología de los hackers</w:t>
+      </w:r>
+    </w:p>
+    <w:p>
+      <w:pPr>
+        <w:pStyle w:val="Prrafodelista"/>
+        <w:numPr>
+          <w:ilvl w:val="0"/>
+          <w:numId w:val="2"/>
+        </w:numPr>
+      </w:pPr>
+      <w:r>
+        <w:t>Herramientas de seguridad informática</w:t>
+      </w:r>
+    </w:p>
+    <w:p>
+      <w:pPr>
+        <w:pStyle w:val="Prrafodelista"/>
+        <w:numPr>
+          <w:ilvl w:val="0"/>
+          <w:numId w:val="2"/>
+        </w:numPr>
+      </w:pPr>
+      <w:r>
+        <w:t xml:space="preserve">Fases del hacking </w:t>
+      </w:r>
+    </w:p>
+    <w:p>
+      <w:pPr>
+        <w:pStyle w:val="Prrafodelista"/>
+        <w:numPr>
+          <w:ilvl w:val="0"/>
+          <w:numId w:val="2"/>
+        </w:numPr>
+      </w:pPr>
+      <w:r>
+        <w:t>Tipos de ataques a un sistema</w:t>
+      </w:r>
+    </w:p>
+    <w:p>
+      <w:pPr>
+        <w:pStyle w:val="Prrafodelista"/>
+        <w:numPr>
+          <w:ilvl w:val="0"/>
+          <w:numId w:val="2"/>
+        </w:numPr>
+      </w:pPr>
+      <w:r>
+        <w:t>¿Por qué hackers éticos son necesarios?</w:t>
+      </w:r>
+    </w:p>
+    <w:p>
+      <w:pPr>
+        <w:pStyle w:val="Prrafodelista"/>
+        <w:numPr>
+          <w:ilvl w:val="0"/>
+          <w:numId w:val="2"/>
+        </w:numPr>
+      </w:pPr>
+      <w:r>
+        <w:t>Alcance y limitaciones de un hacker ético</w:t>
+      </w:r>
+    </w:p>
+    <w:p>
+      <w:pPr>
+        <w:pStyle w:val="Prrafodelista"/>
+        <w:numPr>
+          <w:ilvl w:val="0"/>
+          <w:numId w:val="2"/>
+        </w:numPr>
+      </w:pPr>
+      <w:r>
+        <w:t>Habilidades de un  hacker ético</w:t>
+      </w:r>
+    </w:p>
+    <w:p>
+      <w:r>
+        <w:lastRenderedPageBreak/>
+        <w:t>Día 2: Técnicas de búsquedas de huellas (Footprinting)</w:t>
+      </w:r>
+    </w:p>
+    <w:p>
+      <w:pPr>
+        <w:pStyle w:val="Prrafodelista"/>
+        <w:numPr>
+          <w:ilvl w:val="0"/>
+          <w:numId w:val="3"/>
+        </w:numPr>
+      </w:pPr>
+      <w:r>
+        <w:t>El arte del footprinting</w:t>
+      </w:r>
+    </w:p>
+    <w:p>
+      <w:pPr>
+        <w:pStyle w:val="Prrafodelista"/>
+        <w:numPr>
+          <w:ilvl w:val="0"/>
+          <w:numId w:val="3"/>
+        </w:numPr>
+      </w:pPr>
+      <w:r>
+        <w:t>¿Qué tipo de información busca un hacker?</w:t>
+      </w:r>
+    </w:p>
+    <w:p>
+      <w:pPr>
+        <w:pStyle w:val="Prrafodelista"/>
+        <w:numPr>
+          <w:ilvl w:val="0"/>
+          <w:numId w:val="3"/>
+        </w:numPr>
+      </w:pPr>
+      <w:r>
+        <w:t xml:space="preserve">Métodos para obtener información </w:t>
+      </w:r>
+    </w:p>
+    <w:p>
+      <w:pPr>
+        <w:pStyle w:val="Prrafodelista"/>
+        <w:numPr>
+          <w:ilvl w:val="0"/>
+          <w:numId w:val="3"/>
+        </w:numPr>
+      </w:pPr>
+      <w:r>
+        <w:t>Herramientas básicas</w:t>
+      </w:r>
+    </w:p>
+    <w:p>
+      <w:pPr>
+        <w:pStyle w:val="Prrafodelista"/>
+        <w:numPr>
+          <w:ilvl w:val="0"/>
+          <w:numId w:val="3"/>
+        </w:numPr>
+      </w:pPr>
+      <w:r>
+        <w:t>Herramientas avanzadas</w:t>
+      </w:r>
+    </w:p>
+    <w:p>
+      <w:r>
+        <w:t xml:space="preserve">Día 3: Escaneo </w:t>
+      </w:r>
+    </w:p>
+    <w:p>
+      <w:pPr>
+        <w:pStyle w:val="Prrafodelista"/>
+        <w:numPr>
+          <w:ilvl w:val="0"/>
+          <w:numId w:val="4"/>
+        </w:numPr>
+      </w:pPr>
+      <w:r>
+        <w:t>Introducción</w:t>
+      </w:r>
+    </w:p>
+    <w:p>
+      <w:pPr>
+        <w:pStyle w:val="Prrafodelista"/>
+        <w:numPr>
+          <w:ilvl w:val="0"/>
+          <w:numId w:val="4"/>
+        </w:numPr>
+      </w:pPr>
+      <w:r>
+        <w:t>Tipos de pruebas</w:t>
+      </w:r>
+    </w:p>
+    <w:p>
+      <w:pPr>
+        <w:pStyle w:val="Prrafodelista"/>
+        <w:numPr>
+          <w:ilvl w:val="0"/>
+          <w:numId w:val="4"/>
+        </w:numPr>
+      </w:pPr>
+      <w:r>
+        <w:t>Metodología</w:t>
+      </w:r>
+    </w:p>
+    <w:p>
+      <w:pPr>
+        <w:pStyle w:val="Prrafodelista"/>
+        <w:numPr>
+          <w:ilvl w:val="0"/>
+          <w:numId w:val="4"/>
+        </w:numPr>
+      </w:pPr>
+      <w:r>
+        <w:t>Escaneo de puertos</w:t>
+      </w:r>
+    </w:p>
+    <w:p>
+      <w:pPr>
+        <w:pStyle w:val="Prrafodelista"/>
+        <w:numPr>
+          <w:ilvl w:val="0"/>
+          <w:numId w:val="4"/>
+        </w:numPr>
+      </w:pPr>
+      <w:r>
+        <w:t>Escaneo de vulnerabilidades</w:t>
+      </w:r>
+    </w:p>
+    <w:p>
+      <w:pPr>
+        <w:pStyle w:val="Prrafodelista"/>
+        <w:numPr>
+          <w:ilvl w:val="0"/>
+          <w:numId w:val="4"/>
+        </w:numPr>
+      </w:pPr>
+      <w:r>
+        <w:t>Escaneo de red</w:t>
+      </w:r>
+    </w:p>
+    <w:p>
+      <w:pPr>
+        <w:pStyle w:val="Prrafodelista"/>
+        <w:numPr>
+          <w:ilvl w:val="0"/>
+          <w:numId w:val="4"/>
+        </w:numPr>
+      </w:pPr>
+      <w:r>
+        <w:t>Técnicas de evasión</w:t>
+      </w:r>
+    </w:p>
+    <w:p>
+      <w:r>
+        <w:t>Día 4: Obtener acceso y mantener acceso</w:t>
+      </w:r>
+    </w:p>
+    <w:p>
+      <w:pPr>
+        <w:pStyle w:val="Prrafodelista"/>
+        <w:numPr>
+          <w:ilvl w:val="0"/>
+          <w:numId w:val="5"/>
+        </w:numPr>
+      </w:pPr>
+      <w:r>
+        <w:t>Introducción</w:t>
+      </w:r>
+    </w:p>
+    <w:p>
+      <w:pPr>
+        <w:pStyle w:val="Prrafodelista"/>
+        <w:numPr>
+          <w:ilvl w:val="0"/>
+          <w:numId w:val="5"/>
+        </w:numPr>
+      </w:pPr>
+      <w:r>
+        <w:t>Métodos básicos para romper contraseñas en Windows</w:t>
+      </w:r>
+    </w:p>
+    <w:p>
+      <w:pPr>
+        <w:pStyle w:val="Prrafodelista"/>
+        <w:numPr>
+          <w:ilvl w:val="0"/>
+          <w:numId w:val="5"/>
+        </w:numPr>
+      </w:pPr>
+      <w:r>
+        <w:t>Utilización de rainbow tables para romper contraseñas</w:t>
+      </w:r>
+    </w:p>
+    <w:p>
+      <w:pPr>
+        <w:pStyle w:val="Prrafodelista"/>
+        <w:numPr>
+          <w:ilvl w:val="0"/>
+          <w:numId w:val="5"/>
+        </w:numPr>
+      </w:pPr>
+      <w:r>
+        <w:t>Fuerza bruta</w:t>
+      </w:r>
+    </w:p>
+    <w:p>
+      <w:pPr>
+        <w:pStyle w:val="Prrafodelista"/>
+        <w:numPr>
+          <w:ilvl w:val="0"/>
+          <w:numId w:val="5"/>
+        </w:numPr>
+      </w:pPr>
+      <w:r>
+        <w:t>Obtención de exploits</w:t>
+      </w:r>
+    </w:p>
+    <w:p>
+      <w:pPr>
+        <w:pStyle w:val="Prrafodelista"/>
+        <w:numPr>
+          <w:ilvl w:val="0"/>
+          <w:numId w:val="5"/>
+        </w:numPr>
+      </w:pPr>
+      <w:r>
+        <w:t>Backdoors</w:t>
+      </w:r>
+    </w:p>
     <w:p/>
     <w:p/>
     <w:p/>
-    <w:p>
-      <w:r>
-        <w:t>Prueba</w:t>
-      </w:r>
-    </w:p>
-    <w:p>
-      <w:bookmarkStart w:id="0" w:name="_GoBack"/>
-      <w:bookmarkEnd w:id="0"/>
-    </w:p>
+    <w:p/>
+    <w:p/>
+    <w:p/>
     <w:p>
       <w:r>
         <w:t xml:space="preserve"> </w:t>
@@ -234,6 +595,232 @@
 <file path=word/numbering.xml><?xml version="1.0" encoding="utf-8"?>
 <w:numbering xmlns:wpc="http://schemas.microsoft.com/office/word/2010/wordprocessingCanvas" xmlns:mc="http://schemas.openxmlformats.org/markup-compatibility/2006" xmlns:o="urn:schemas-microsoft-com:office:office" xmlns:r="http://schemas.openxmlformats.org/officeDocument/2006/relationships" xmlns:m="http://schemas.openxmlformats.org/officeDocument/2006/math" xmlns:v="urn:schemas-microsoft-com:vml" xmlns:wp14="http://schemas.microsoft.com/office/word/2010/wordprocessingDrawing" xmlns:wp="http://schemas.openxmlformats.org/drawingml/2006/wordprocessingDrawing" xmlns:w10="urn:schemas-microsoft-com:office:word" xmlns:w="http://schemas.openxmlformats.org/wordprocessingml/2006/main" xmlns:w14="http://schemas.microsoft.com/office/word/2010/wordml" xmlns:w15="http://schemas.microsoft.com/office/word/2012/wordml" xmlns:wpg="http://schemas.microsoft.com/office/word/2010/wordprocessingGroup" xmlns:wpi="http://schemas.microsoft.com/office/word/2010/wordprocessingInk" xmlns:wne="http://schemas.microsoft.com/office/word/2006/wordml" xmlns:wps="http://schemas.microsoft.com/office/word/2010/wordprocessingShape" mc:Ignorable="w14 w15 wp14">
   <w:abstractNum w:abstractNumId="0">
+    <w:nsid w:val="00B549D7"/>
+    <w:multiLevelType w:val="hybridMultilevel"/>
+    <w:tmpl w:val="224E9720"/>
+    <w:lvl w:ilvl="0" w:tplc="0C0A0001">
+      <w:start w:val="1"/>
+      <w:numFmt w:val="bullet"/>
+      <w:lvlText w:val=""/>
+      <w:lvlJc w:val="left"/>
+      <w:pPr>
+        <w:ind w:left="720" w:hanging="360"/>
+      </w:pPr>
+      <w:rPr>
+        <w:rFonts w:ascii="Symbol" w:hAnsi="Symbol" w:hint="default"/>
+      </w:rPr>
+    </w:lvl>
+    <w:lvl w:ilvl="1" w:tplc="0C0A0003" w:tentative="1">
+      <w:start w:val="1"/>
+      <w:numFmt w:val="bullet"/>
+      <w:lvlText w:val="o"/>
+      <w:lvlJc w:val="left"/>
+      <w:pPr>
+        <w:ind w:left="1440" w:hanging="360"/>
+      </w:pPr>
+      <w:rPr>
+        <w:rFonts w:ascii="Courier New" w:hAnsi="Courier New" w:cs="Courier New" w:hint="default"/>
+      </w:rPr>
+    </w:lvl>
+    <w:lvl w:ilvl="2" w:tplc="0C0A0005" w:tentative="1">
+      <w:start w:val="1"/>
+      <w:numFmt w:val="bullet"/>
+      <w:lvlText w:val=""/>
+      <w:lvlJc w:val="left"/>
+      <w:pPr>
+        <w:ind w:left="2160" w:hanging="360"/>
+      </w:pPr>
+      <w:rPr>
+        <w:rFonts w:ascii="Wingdings" w:hAnsi="Wingdings" w:hint="default"/>
+      </w:rPr>
+    </w:lvl>
+    <w:lvl w:ilvl="3" w:tplc="0C0A0001" w:tentative="1">
+      <w:start w:val="1"/>
+      <w:numFmt w:val="bullet"/>
+      <w:lvlText w:val=""/>
+      <w:lvlJc w:val="left"/>
+      <w:pPr>
+        <w:ind w:left="2880" w:hanging="360"/>
+      </w:pPr>
+      <w:rPr>
+        <w:rFonts w:ascii="Symbol" w:hAnsi="Symbol" w:hint="default"/>
+      </w:rPr>
+    </w:lvl>
+    <w:lvl w:ilvl="4" w:tplc="0C0A0003" w:tentative="1">
+      <w:start w:val="1"/>
+      <w:numFmt w:val="bullet"/>
+      <w:lvlText w:val="o"/>
+      <w:lvlJc w:val="left"/>
+      <w:pPr>
+        <w:ind w:left="3600" w:hanging="360"/>
+      </w:pPr>
+      <w:rPr>
+        <w:rFonts w:ascii="Courier New" w:hAnsi="Courier New" w:cs="Courier New" w:hint="default"/>
+      </w:rPr>
+    </w:lvl>
+    <w:lvl w:ilvl="5" w:tplc="0C0A0005" w:tentative="1">
+      <w:start w:val="1"/>
+      <w:numFmt w:val="bullet"/>
+      <w:lvlText w:val=""/>
+      <w:lvlJc w:val="left"/>
+      <w:pPr>
+        <w:ind w:left="4320" w:hanging="360"/>
+      </w:pPr>
+      <w:rPr>
+        <w:rFonts w:ascii="Wingdings" w:hAnsi="Wingdings" w:hint="default"/>
+      </w:rPr>
+    </w:lvl>
+    <w:lvl w:ilvl="6" w:tplc="0C0A0001" w:tentative="1">
+      <w:start w:val="1"/>
+      <w:numFmt w:val="bullet"/>
+      <w:lvlText w:val=""/>
+      <w:lvlJc w:val="left"/>
+      <w:pPr>
+        <w:ind w:left="5040" w:hanging="360"/>
+      </w:pPr>
+      <w:rPr>
+        <w:rFonts w:ascii="Symbol" w:hAnsi="Symbol" w:hint="default"/>
+      </w:rPr>
+    </w:lvl>
+    <w:lvl w:ilvl="7" w:tplc="0C0A0003" w:tentative="1">
+      <w:start w:val="1"/>
+      <w:numFmt w:val="bullet"/>
+      <w:lvlText w:val="o"/>
+      <w:lvlJc w:val="left"/>
+      <w:pPr>
+        <w:ind w:left="5760" w:hanging="360"/>
+      </w:pPr>
+      <w:rPr>
+        <w:rFonts w:ascii="Courier New" w:hAnsi="Courier New" w:cs="Courier New" w:hint="default"/>
+      </w:rPr>
+    </w:lvl>
+    <w:lvl w:ilvl="8" w:tplc="0C0A0005" w:tentative="1">
+      <w:start w:val="1"/>
+      <w:numFmt w:val="bullet"/>
+      <w:lvlText w:val=""/>
+      <w:lvlJc w:val="left"/>
+      <w:pPr>
+        <w:ind w:left="6480" w:hanging="360"/>
+      </w:pPr>
+      <w:rPr>
+        <w:rFonts w:ascii="Wingdings" w:hAnsi="Wingdings" w:hint="default"/>
+      </w:rPr>
+    </w:lvl>
+  </w:abstractNum>
+  <w:abstractNum w:abstractNumId="1">
+    <w:nsid w:val="110B067B"/>
+    <w:multiLevelType w:val="hybridMultilevel"/>
+    <w:tmpl w:val="9C96BC44"/>
+    <w:lvl w:ilvl="0" w:tplc="0C0A0001">
+      <w:start w:val="1"/>
+      <w:numFmt w:val="bullet"/>
+      <w:lvlText w:val=""/>
+      <w:lvlJc w:val="left"/>
+      <w:pPr>
+        <w:ind w:left="765" w:hanging="360"/>
+      </w:pPr>
+      <w:rPr>
+        <w:rFonts w:ascii="Symbol" w:hAnsi="Symbol" w:hint="default"/>
+      </w:rPr>
+    </w:lvl>
+    <w:lvl w:ilvl="1" w:tplc="0C0A0003" w:tentative="1">
+      <w:start w:val="1"/>
+      <w:numFmt w:val="bullet"/>
+      <w:lvlText w:val="o"/>
+      <w:lvlJc w:val="left"/>
+      <w:pPr>
+        <w:ind w:left="1485" w:hanging="360"/>
+      </w:pPr>
+      <w:rPr>
+        <w:rFonts w:ascii="Courier New" w:hAnsi="Courier New" w:cs="Courier New" w:hint="default"/>
+      </w:rPr>
+    </w:lvl>
+    <w:lvl w:ilvl="2" w:tplc="0C0A0005" w:tentative="1">
+      <w:start w:val="1"/>
+      <w:numFmt w:val="bullet"/>
+      <w:lvlText w:val=""/>
+      <w:lvlJc w:val="left"/>
+      <w:pPr>
+        <w:ind w:left="2205" w:hanging="360"/>
+      </w:pPr>
+      <w:rPr>
+        <w:rFonts w:ascii="Wingdings" w:hAnsi="Wingdings" w:hint="default"/>
+      </w:rPr>
+    </w:lvl>
+    <w:lvl w:ilvl="3" w:tplc="0C0A0001" w:tentative="1">
+      <w:start w:val="1"/>
+      <w:numFmt w:val="bullet"/>
+      <w:lvlText w:val=""/>
+      <w:lvlJc w:val="left"/>
+      <w:pPr>
+        <w:ind w:left="2925" w:hanging="360"/>
+      </w:pPr>
+      <w:rPr>
+        <w:rFonts w:ascii="Symbol" w:hAnsi="Symbol" w:hint="default"/>
+      </w:rPr>
+    </w:lvl>
+    <w:lvl w:ilvl="4" w:tplc="0C0A0003" w:tentative="1">
+      <w:start w:val="1"/>
+      <w:numFmt w:val="bullet"/>
+      <w:lvlText w:val="o"/>
+      <w:lvlJc w:val="left"/>
+      <w:pPr>
+        <w:ind w:left="3645" w:hanging="360"/>
+      </w:pPr>
+      <w:rPr>
+        <w:rFonts w:ascii="Courier New" w:hAnsi="Courier New" w:cs="Courier New" w:hint="default"/>
+      </w:rPr>
+    </w:lvl>
+    <w:lvl w:ilvl="5" w:tplc="0C0A0005" w:tentative="1">
+      <w:start w:val="1"/>
+      <w:numFmt w:val="bullet"/>
+      <w:lvlText w:val=""/>
+      <w:lvlJc w:val="left"/>
+      <w:pPr>
+        <w:ind w:left="4365" w:hanging="360"/>
+      </w:pPr>
+      <w:rPr>
+        <w:rFonts w:ascii="Wingdings" w:hAnsi="Wingdings" w:hint="default"/>
+      </w:rPr>
+    </w:lvl>
+    <w:lvl w:ilvl="6" w:tplc="0C0A0001" w:tentative="1">
+      <w:start w:val="1"/>
+      <w:numFmt w:val="bullet"/>
+      <w:lvlText w:val=""/>
+      <w:lvlJc w:val="left"/>
+      <w:pPr>
+        <w:ind w:left="5085" w:hanging="360"/>
+      </w:pPr>
+      <w:rPr>
+        <w:rFonts w:ascii="Symbol" w:hAnsi="Symbol" w:hint="default"/>
+      </w:rPr>
+    </w:lvl>
+    <w:lvl w:ilvl="7" w:tplc="0C0A0003" w:tentative="1">
+      <w:start w:val="1"/>
+      <w:numFmt w:val="bullet"/>
+      <w:lvlText w:val="o"/>
+      <w:lvlJc w:val="left"/>
+      <w:pPr>
+        <w:ind w:left="5805" w:hanging="360"/>
+      </w:pPr>
+      <w:rPr>
+        <w:rFonts w:ascii="Courier New" w:hAnsi="Courier New" w:cs="Courier New" w:hint="default"/>
+      </w:rPr>
+    </w:lvl>
+    <w:lvl w:ilvl="8" w:tplc="0C0A0005" w:tentative="1">
+      <w:start w:val="1"/>
+      <w:numFmt w:val="bullet"/>
+      <w:lvlText w:val=""/>
+      <w:lvlJc w:val="left"/>
+      <w:pPr>
+        <w:ind w:left="6525" w:hanging="360"/>
+      </w:pPr>
+      <w:rPr>
+        <w:rFonts w:ascii="Wingdings" w:hAnsi="Wingdings" w:hint="default"/>
+      </w:rPr>
+    </w:lvl>
+  </w:abstractNum>
+  <w:abstractNum w:abstractNumId="2">
     <w:nsid w:val="16E044C3"/>
     <w:multiLevelType w:val="hybridMultilevel"/>
     <w:tmpl w:val="7736E8A8"/>
@@ -346,8 +933,246 @@
       </w:rPr>
     </w:lvl>
   </w:abstractNum>
+  <w:abstractNum w:abstractNumId="3">
+    <w:nsid w:val="3B8F1F8B"/>
+    <w:multiLevelType w:val="hybridMultilevel"/>
+    <w:tmpl w:val="792622CC"/>
+    <w:lvl w:ilvl="0" w:tplc="0C0A0001">
+      <w:start w:val="1"/>
+      <w:numFmt w:val="bullet"/>
+      <w:lvlText w:val=""/>
+      <w:lvlJc w:val="left"/>
+      <w:pPr>
+        <w:ind w:left="720" w:hanging="360"/>
+      </w:pPr>
+      <w:rPr>
+        <w:rFonts w:ascii="Symbol" w:hAnsi="Symbol" w:hint="default"/>
+      </w:rPr>
+    </w:lvl>
+    <w:lvl w:ilvl="1" w:tplc="0C0A0003" w:tentative="1">
+      <w:start w:val="1"/>
+      <w:numFmt w:val="bullet"/>
+      <w:lvlText w:val="o"/>
+      <w:lvlJc w:val="left"/>
+      <w:pPr>
+        <w:ind w:left="1440" w:hanging="360"/>
+      </w:pPr>
+      <w:rPr>
+        <w:rFonts w:ascii="Courier New" w:hAnsi="Courier New" w:cs="Courier New" w:hint="default"/>
+      </w:rPr>
+    </w:lvl>
+    <w:lvl w:ilvl="2" w:tplc="0C0A0005" w:tentative="1">
+      <w:start w:val="1"/>
+      <w:numFmt w:val="bullet"/>
+      <w:lvlText w:val=""/>
+      <w:lvlJc w:val="left"/>
+      <w:pPr>
+        <w:ind w:left="2160" w:hanging="360"/>
+      </w:pPr>
+      <w:rPr>
+        <w:rFonts w:ascii="Wingdings" w:hAnsi="Wingdings" w:hint="default"/>
+      </w:rPr>
+    </w:lvl>
+    <w:lvl w:ilvl="3" w:tplc="0C0A0001" w:tentative="1">
+      <w:start w:val="1"/>
+      <w:numFmt w:val="bullet"/>
+      <w:lvlText w:val=""/>
+      <w:lvlJc w:val="left"/>
+      <w:pPr>
+        <w:ind w:left="2880" w:hanging="360"/>
+      </w:pPr>
+      <w:rPr>
+        <w:rFonts w:ascii="Symbol" w:hAnsi="Symbol" w:hint="default"/>
+      </w:rPr>
+    </w:lvl>
+    <w:lvl w:ilvl="4" w:tplc="0C0A0003" w:tentative="1">
+      <w:start w:val="1"/>
+      <w:numFmt w:val="bullet"/>
+      <w:lvlText w:val="o"/>
+      <w:lvlJc w:val="left"/>
+      <w:pPr>
+        <w:ind w:left="3600" w:hanging="360"/>
+      </w:pPr>
+      <w:rPr>
+        <w:rFonts w:ascii="Courier New" w:hAnsi="Courier New" w:cs="Courier New" w:hint="default"/>
+      </w:rPr>
+    </w:lvl>
+    <w:lvl w:ilvl="5" w:tplc="0C0A0005" w:tentative="1">
+      <w:start w:val="1"/>
+      <w:numFmt w:val="bullet"/>
+      <w:lvlText w:val=""/>
+      <w:lvlJc w:val="left"/>
+      <w:pPr>
+        <w:ind w:left="4320" w:hanging="360"/>
+      </w:pPr>
+      <w:rPr>
+        <w:rFonts w:ascii="Wingdings" w:hAnsi="Wingdings" w:hint="default"/>
+      </w:rPr>
+    </w:lvl>
+    <w:lvl w:ilvl="6" w:tplc="0C0A0001" w:tentative="1">
+      <w:start w:val="1"/>
+      <w:numFmt w:val="bullet"/>
+      <w:lvlText w:val=""/>
+      <w:lvlJc w:val="left"/>
+      <w:pPr>
+        <w:ind w:left="5040" w:hanging="360"/>
+      </w:pPr>
+      <w:rPr>
+        <w:rFonts w:ascii="Symbol" w:hAnsi="Symbol" w:hint="default"/>
+      </w:rPr>
+    </w:lvl>
+    <w:lvl w:ilvl="7" w:tplc="0C0A0003" w:tentative="1">
+      <w:start w:val="1"/>
+      <w:numFmt w:val="bullet"/>
+      <w:lvlText w:val="o"/>
+      <w:lvlJc w:val="left"/>
+      <w:pPr>
+        <w:ind w:left="5760" w:hanging="360"/>
+      </w:pPr>
+      <w:rPr>
+        <w:rFonts w:ascii="Courier New" w:hAnsi="Courier New" w:cs="Courier New" w:hint="default"/>
+      </w:rPr>
+    </w:lvl>
+    <w:lvl w:ilvl="8" w:tplc="0C0A0005" w:tentative="1">
+      <w:start w:val="1"/>
+      <w:numFmt w:val="bullet"/>
+      <w:lvlText w:val=""/>
+      <w:lvlJc w:val="left"/>
+      <w:pPr>
+        <w:ind w:left="6480" w:hanging="360"/>
+      </w:pPr>
+      <w:rPr>
+        <w:rFonts w:ascii="Wingdings" w:hAnsi="Wingdings" w:hint="default"/>
+      </w:rPr>
+    </w:lvl>
+  </w:abstractNum>
+  <w:abstractNum w:abstractNumId="4">
+    <w:nsid w:val="5D2F0F59"/>
+    <w:multiLevelType w:val="hybridMultilevel"/>
+    <w:tmpl w:val="1E26174E"/>
+    <w:lvl w:ilvl="0" w:tplc="0C0A0001">
+      <w:start w:val="1"/>
+      <w:numFmt w:val="bullet"/>
+      <w:lvlText w:val=""/>
+      <w:lvlJc w:val="left"/>
+      <w:pPr>
+        <w:ind w:left="720" w:hanging="360"/>
+      </w:pPr>
+      <w:rPr>
+        <w:rFonts w:ascii="Symbol" w:hAnsi="Symbol" w:hint="default"/>
+      </w:rPr>
+    </w:lvl>
+    <w:lvl w:ilvl="1" w:tplc="0C0A0003" w:tentative="1">
+      <w:start w:val="1"/>
+      <w:numFmt w:val="bullet"/>
+      <w:lvlText w:val="o"/>
+      <w:lvlJc w:val="left"/>
+      <w:pPr>
+        <w:ind w:left="1440" w:hanging="360"/>
+      </w:pPr>
+      <w:rPr>
+        <w:rFonts w:ascii="Courier New" w:hAnsi="Courier New" w:cs="Courier New" w:hint="default"/>
+      </w:rPr>
+    </w:lvl>
+    <w:lvl w:ilvl="2" w:tplc="0C0A0005" w:tentative="1">
+      <w:start w:val="1"/>
+      <w:numFmt w:val="bullet"/>
+      <w:lvlText w:val=""/>
+      <w:lvlJc w:val="left"/>
+      <w:pPr>
+        <w:ind w:left="2160" w:hanging="360"/>
+      </w:pPr>
+      <w:rPr>
+        <w:rFonts w:ascii="Wingdings" w:hAnsi="Wingdings" w:hint="default"/>
+      </w:rPr>
+    </w:lvl>
+    <w:lvl w:ilvl="3" w:tplc="0C0A0001" w:tentative="1">
+      <w:start w:val="1"/>
+      <w:numFmt w:val="bullet"/>
+      <w:lvlText w:val=""/>
+      <w:lvlJc w:val="left"/>
+      <w:pPr>
+        <w:ind w:left="2880" w:hanging="360"/>
+      </w:pPr>
+      <w:rPr>
+        <w:rFonts w:ascii="Symbol" w:hAnsi="Symbol" w:hint="default"/>
+      </w:rPr>
+    </w:lvl>
+    <w:lvl w:ilvl="4" w:tplc="0C0A0003" w:tentative="1">
+      <w:start w:val="1"/>
+      <w:numFmt w:val="bullet"/>
+      <w:lvlText w:val="o"/>
+      <w:lvlJc w:val="left"/>
+      <w:pPr>
+        <w:ind w:left="3600" w:hanging="360"/>
+      </w:pPr>
+      <w:rPr>
+        <w:rFonts w:ascii="Courier New" w:hAnsi="Courier New" w:cs="Courier New" w:hint="default"/>
+      </w:rPr>
+    </w:lvl>
+    <w:lvl w:ilvl="5" w:tplc="0C0A0005" w:tentative="1">
+      <w:start w:val="1"/>
+      <w:numFmt w:val="bullet"/>
+      <w:lvlText w:val=""/>
+      <w:lvlJc w:val="left"/>
+      <w:pPr>
+        <w:ind w:left="4320" w:hanging="360"/>
+      </w:pPr>
+      <w:rPr>
+        <w:rFonts w:ascii="Wingdings" w:hAnsi="Wingdings" w:hint="default"/>
+      </w:rPr>
+    </w:lvl>
+    <w:lvl w:ilvl="6" w:tplc="0C0A0001" w:tentative="1">
+      <w:start w:val="1"/>
+      <w:numFmt w:val="bullet"/>
+      <w:lvlText w:val=""/>
+      <w:lvlJc w:val="left"/>
+      <w:pPr>
+        <w:ind w:left="5040" w:hanging="360"/>
+      </w:pPr>
+      <w:rPr>
+        <w:rFonts w:ascii="Symbol" w:hAnsi="Symbol" w:hint="default"/>
+      </w:rPr>
+    </w:lvl>
+    <w:lvl w:ilvl="7" w:tplc="0C0A0003" w:tentative="1">
+      <w:start w:val="1"/>
+      <w:numFmt w:val="bullet"/>
+      <w:lvlText w:val="o"/>
+      <w:lvlJc w:val="left"/>
+      <w:pPr>
+        <w:ind w:left="5760" w:hanging="360"/>
+      </w:pPr>
+      <w:rPr>
+        <w:rFonts w:ascii="Courier New" w:hAnsi="Courier New" w:cs="Courier New" w:hint="default"/>
+      </w:rPr>
+    </w:lvl>
+    <w:lvl w:ilvl="8" w:tplc="0C0A0005" w:tentative="1">
+      <w:start w:val="1"/>
+      <w:numFmt w:val="bullet"/>
+      <w:lvlText w:val=""/>
+      <w:lvlJc w:val="left"/>
+      <w:pPr>
+        <w:ind w:left="6480" w:hanging="360"/>
+      </w:pPr>
+      <w:rPr>
+        <w:rFonts w:ascii="Wingdings" w:hAnsi="Wingdings" w:hint="default"/>
+      </w:rPr>
+    </w:lvl>
+  </w:abstractNum>
   <w:num w:numId="1">
+    <w:abstractNumId w:val="2"/>
+  </w:num>
+  <w:num w:numId="2">
+    <w:abstractNumId w:val="3"/>
+  </w:num>
+  <w:num w:numId="3">
     <w:abstractNumId w:val="0"/>
+  </w:num>
+  <w:num w:numId="4">
+    <w:abstractNumId w:val="1"/>
+  </w:num>
+  <w:num w:numId="5">
+    <w:abstractNumId w:val="4"/>
   </w:num>
 </w:numbering>
 </file>
@@ -1088,7 +1913,7 @@
 </file>
 
 <file path=customXml/itemProps1.xml><?xml version="1.0" encoding="utf-8"?>
-<ds:datastoreItem xmlns:ds="http://schemas.openxmlformats.org/officeDocument/2006/customXml" ds:itemID="{A527E054-B6EA-4533-865A-A5FAB995543C}">
+<ds:datastoreItem xmlns:ds="http://schemas.openxmlformats.org/officeDocument/2006/customXml" ds:itemID="{F38DC35F-6D94-4939-90E6-2BE2D8A20514}">
   <ds:schemaRefs>
     <ds:schemaRef ds:uri="http://schemas.openxmlformats.org/officeDocument/2006/bibliography"/>
   </ds:schemaRefs>

</xml_diff>

<commit_message>
Modificación del día 1
Pentesting
</commit_message>
<xml_diff>
--- a/Curso basico de ethical hacking.docx
+++ b/Curso basico de ethical hacking.docx
@@ -205,108 +205,111 @@
     </w:p>
     <w:p>
       <w:r>
-        <w:t>Día 1: Introducción</w:t>
+        <w:t xml:space="preserve">Día 1: Introducción al hacking ético </w:t>
+      </w:r>
+    </w:p>
+    <w:p>
+      <w:pPr>
+        <w:pStyle w:val="Prrafodelista"/>
+        <w:numPr>
+          <w:ilvl w:val="0"/>
+          <w:numId w:val="2"/>
+        </w:numPr>
+      </w:pPr>
+      <w:r>
+        <w:t>¿Qué es la seguridad informática?</w:t>
+      </w:r>
+    </w:p>
+    <w:p>
+      <w:pPr>
+        <w:pStyle w:val="Prrafodelista"/>
+        <w:numPr>
+          <w:ilvl w:val="0"/>
+          <w:numId w:val="2"/>
+        </w:numPr>
+      </w:pPr>
+      <w:r>
+        <w:t>Terminología básica</w:t>
+      </w:r>
+    </w:p>
+    <w:p>
+      <w:pPr>
+        <w:pStyle w:val="Prrafodelista"/>
+        <w:numPr>
+          <w:ilvl w:val="0"/>
+          <w:numId w:val="2"/>
+        </w:numPr>
+      </w:pPr>
+      <w:r>
+        <w:t>Pentesting</w:t>
+      </w:r>
+      <w:r>
+        <w:t xml:space="preserve"> </w:t>
+      </w:r>
+    </w:p>
+    <w:p>
+      <w:pPr>
+        <w:pStyle w:val="Prrafodelista"/>
+        <w:numPr>
+          <w:ilvl w:val="0"/>
+          <w:numId w:val="2"/>
+        </w:numPr>
+      </w:pPr>
+      <w:r>
+        <w:t>Tipología de los hackers</w:t>
+      </w:r>
+    </w:p>
+    <w:p>
+      <w:pPr>
+        <w:pStyle w:val="Prrafodelista"/>
+        <w:numPr>
+          <w:ilvl w:val="0"/>
+          <w:numId w:val="2"/>
+        </w:numPr>
+      </w:pPr>
+      <w:r>
+        <w:t>Herramientas de seguridad informática</w:t>
+      </w:r>
+    </w:p>
+    <w:p>
+      <w:pPr>
+        <w:pStyle w:val="Prrafodelista"/>
+        <w:numPr>
+          <w:ilvl w:val="0"/>
+          <w:numId w:val="2"/>
+        </w:numPr>
+      </w:pPr>
+      <w:r>
+        <w:t xml:space="preserve">Fases del hacking </w:t>
+      </w:r>
+    </w:p>
+    <w:p>
+      <w:pPr>
+        <w:pStyle w:val="Prrafodelista"/>
+        <w:numPr>
+          <w:ilvl w:val="0"/>
+          <w:numId w:val="2"/>
+        </w:numPr>
+      </w:pPr>
+      <w:r>
+        <w:t>Tipos de ataques a un sistema</w:t>
+      </w:r>
+    </w:p>
+    <w:p>
+      <w:pPr>
+        <w:pStyle w:val="Prrafodelista"/>
+        <w:numPr>
+          <w:ilvl w:val="0"/>
+          <w:numId w:val="2"/>
+        </w:numPr>
+      </w:pPr>
+      <w:r>
+        <w:t xml:space="preserve">¿Por qué </w:t>
       </w:r>
       <w:bookmarkStart w:id="0" w:name="_GoBack"/>
       <w:bookmarkEnd w:id="0"/>
       <w:r>
-        <w:t xml:space="preserve"> al hacking ético </w:t>
-      </w:r>
-    </w:p>
-    <w:p>
-      <w:pPr>
-        <w:pStyle w:val="Prrafodelista"/>
-        <w:numPr>
-          <w:ilvl w:val="0"/>
-          <w:numId w:val="2"/>
-        </w:numPr>
-      </w:pPr>
-      <w:r>
-        <w:t>¿Qué es la seguridad informática?</w:t>
-      </w:r>
-    </w:p>
-    <w:p>
-      <w:pPr>
-        <w:pStyle w:val="Prrafodelista"/>
-        <w:numPr>
-          <w:ilvl w:val="0"/>
-          <w:numId w:val="2"/>
-        </w:numPr>
-      </w:pPr>
-      <w:r>
-        <w:t>Terminología básica</w:t>
-      </w:r>
-    </w:p>
-    <w:p>
-      <w:pPr>
-        <w:pStyle w:val="Prrafodelista"/>
-        <w:numPr>
-          <w:ilvl w:val="0"/>
-          <w:numId w:val="2"/>
-        </w:numPr>
-      </w:pPr>
-      <w:r>
-        <w:t xml:space="preserve">Círculo del hacking </w:t>
-      </w:r>
-    </w:p>
-    <w:p>
-      <w:pPr>
-        <w:pStyle w:val="Prrafodelista"/>
-        <w:numPr>
-          <w:ilvl w:val="0"/>
-          <w:numId w:val="2"/>
-        </w:numPr>
-      </w:pPr>
-      <w:r>
-        <w:t>Tipología de los hackers</w:t>
-      </w:r>
-    </w:p>
-    <w:p>
-      <w:pPr>
-        <w:pStyle w:val="Prrafodelista"/>
-        <w:numPr>
-          <w:ilvl w:val="0"/>
-          <w:numId w:val="2"/>
-        </w:numPr>
-      </w:pPr>
-      <w:r>
-        <w:t>Herramientas de seguridad informática</w:t>
-      </w:r>
-    </w:p>
-    <w:p>
-      <w:pPr>
-        <w:pStyle w:val="Prrafodelista"/>
-        <w:numPr>
-          <w:ilvl w:val="0"/>
-          <w:numId w:val="2"/>
-        </w:numPr>
-      </w:pPr>
-      <w:r>
-        <w:t xml:space="preserve">Fases del hacking </w:t>
-      </w:r>
-    </w:p>
-    <w:p>
-      <w:pPr>
-        <w:pStyle w:val="Prrafodelista"/>
-        <w:numPr>
-          <w:ilvl w:val="0"/>
-          <w:numId w:val="2"/>
-        </w:numPr>
-      </w:pPr>
-      <w:r>
-        <w:t>Tipos de ataques a un sistema</w:t>
-      </w:r>
-    </w:p>
-    <w:p>
-      <w:pPr>
-        <w:pStyle w:val="Prrafodelista"/>
-        <w:numPr>
-          <w:ilvl w:val="0"/>
-          <w:numId w:val="2"/>
-        </w:numPr>
-      </w:pPr>
-      <w:r>
-        <w:t>¿Por qué hackers éticos son necesarios?</w:t>
+        <w:t>hackers éticos son necesarios?</w:t>
       </w:r>
     </w:p>
     <w:p>
@@ -1913,7 +1916,7 @@
 </file>
 
 <file path=customXml/itemProps1.xml><?xml version="1.0" encoding="utf-8"?>
-<ds:datastoreItem xmlns:ds="http://schemas.openxmlformats.org/officeDocument/2006/customXml" ds:itemID="{F38DC35F-6D94-4939-90E6-2BE2D8A20514}">
+<ds:datastoreItem xmlns:ds="http://schemas.openxmlformats.org/officeDocument/2006/customXml" ds:itemID="{ADDFD46F-45DE-4B8E-A8DF-4BD0E4CCF70C}">
   <ds:schemaRefs>
     <ds:schemaRef ds:uri="http://schemas.openxmlformats.org/officeDocument/2006/bibliography"/>
   </ds:schemaRefs>

</xml_diff>

<commit_message>
Clases de hackers y etapas
</commit_message>
<xml_diff>
--- a/Curso basico de ethical hacking.docx
+++ b/Curso basico de ethical hacking.docx
@@ -256,7 +256,7 @@
         </w:numPr>
       </w:pPr>
       <w:r>
-        <w:t>Tipología de los hackers</w:t>
+        <w:t>Tipos de ataques a un sistema</w:t>
       </w:r>
     </w:p>
     <w:p>
@@ -268,48 +268,15 @@
         </w:numPr>
       </w:pPr>
       <w:r>
-        <w:t>Herramientas de seguridad informática</w:t>
-      </w:r>
-    </w:p>
-    <w:p>
-      <w:pPr>
-        <w:pStyle w:val="Prrafodelista"/>
-        <w:numPr>
-          <w:ilvl w:val="0"/>
-          <w:numId w:val="2"/>
-        </w:numPr>
-      </w:pPr>
-      <w:r>
-        <w:t xml:space="preserve">Fases del hacking </w:t>
-      </w:r>
-    </w:p>
-    <w:p>
-      <w:pPr>
-        <w:pStyle w:val="Prrafodelista"/>
-        <w:numPr>
-          <w:ilvl w:val="0"/>
-          <w:numId w:val="2"/>
-        </w:numPr>
-      </w:pPr>
-      <w:r>
-        <w:t>Tipos de ataques a un sistema</w:t>
-      </w:r>
-    </w:p>
-    <w:p>
-      <w:pPr>
-        <w:pStyle w:val="Prrafodelista"/>
-        <w:numPr>
-          <w:ilvl w:val="0"/>
-          <w:numId w:val="2"/>
-        </w:numPr>
-      </w:pPr>
-      <w:r>
-        <w:t xml:space="preserve">¿Por qué </w:t>
+        <w:t>Clases</w:t>
       </w:r>
       <w:bookmarkStart w:id="0" w:name="_GoBack"/>
       <w:bookmarkEnd w:id="0"/>
       <w:r>
-        <w:t>hackers éticos son necesarios?</w:t>
+        <w:t xml:space="preserve"> de </w:t>
+      </w:r>
+      <w:r>
+        <w:t xml:space="preserve"> hackers</w:t>
       </w:r>
     </w:p>
     <w:p>
@@ -321,6 +288,30 @@
         </w:numPr>
       </w:pPr>
       <w:r>
+        <w:t xml:space="preserve">Fases del hacking </w:t>
+      </w:r>
+    </w:p>
+    <w:p>
+      <w:pPr>
+        <w:pStyle w:val="Prrafodelista"/>
+        <w:numPr>
+          <w:ilvl w:val="0"/>
+          <w:numId w:val="2"/>
+        </w:numPr>
+      </w:pPr>
+      <w:r>
+        <w:t>¿Por qué hackers éticos son necesarios?</w:t>
+      </w:r>
+    </w:p>
+    <w:p>
+      <w:pPr>
+        <w:pStyle w:val="Prrafodelista"/>
+        <w:numPr>
+          <w:ilvl w:val="0"/>
+          <w:numId w:val="2"/>
+        </w:numPr>
+      </w:pPr>
+      <w:r>
         <w:t>Alcance y limitaciones de un hacker ético</w:t>
       </w:r>
     </w:p>
@@ -338,19 +329,19 @@
     </w:p>
     <w:p>
       <w:r>
+        <w:t>Día 2: Técnicas de búsquedas de huellas (Footprinting)</w:t>
+      </w:r>
+    </w:p>
+    <w:p>
+      <w:pPr>
+        <w:pStyle w:val="Prrafodelista"/>
+        <w:numPr>
+          <w:ilvl w:val="0"/>
+          <w:numId w:val="3"/>
+        </w:numPr>
+      </w:pPr>
+      <w:r>
         <w:lastRenderedPageBreak/>
-        <w:t>Día 2: Técnicas de búsquedas de huellas (Footprinting)</w:t>
-      </w:r>
-    </w:p>
-    <w:p>
-      <w:pPr>
-        <w:pStyle w:val="Prrafodelista"/>
-        <w:numPr>
-          <w:ilvl w:val="0"/>
-          <w:numId w:val="3"/>
-        </w:numPr>
-      </w:pPr>
-      <w:r>
         <w:t>El arte del footprinting</w:t>
       </w:r>
     </w:p>
@@ -1916,7 +1907,7 @@
 </file>
 
 <file path=customXml/itemProps1.xml><?xml version="1.0" encoding="utf-8"?>
-<ds:datastoreItem xmlns:ds="http://schemas.openxmlformats.org/officeDocument/2006/customXml" ds:itemID="{ADDFD46F-45DE-4B8E-A8DF-4BD0E4CCF70C}">
+<ds:datastoreItem xmlns:ds="http://schemas.openxmlformats.org/officeDocument/2006/customXml" ds:itemID="{ECFEAA53-A909-4EAA-9355-D2F12827AF61}">
   <ds:schemaRefs>
     <ds:schemaRef ds:uri="http://schemas.openxmlformats.org/officeDocument/2006/bibliography"/>
   </ds:schemaRefs>

</xml_diff>

<commit_message>
Modificacion fase de escaneo
</commit_message>
<xml_diff>
--- a/Curso basico de ethical hacking.docx
+++ b/Curso basico de ethical hacking.docx
@@ -268,28 +268,67 @@
         </w:numPr>
       </w:pPr>
       <w:r>
-        <w:t xml:space="preserve">Clases de </w:t>
-      </w:r>
-      <w:r>
-        <w:t xml:space="preserve"> hackers</w:t>
-      </w:r>
-    </w:p>
-    <w:p>
-      <w:pPr>
-        <w:pStyle w:val="Prrafodelista"/>
-        <w:numPr>
-          <w:ilvl w:val="0"/>
-          <w:numId w:val="2"/>
-        </w:numPr>
-      </w:pPr>
-      <w:r>
-        <w:t xml:space="preserve">Fases del hacking </w:t>
-      </w:r>
-    </w:p>
-    <w:p>
+        <w:t>Clases</w:t>
+      </w:r>
       <w:bookmarkStart w:id="0" w:name="_GoBack"/>
       <w:bookmarkEnd w:id="0"/>
       <w:r>
+        <w:t xml:space="preserve"> de </w:t>
+      </w:r>
+      <w:r>
+        <w:t xml:space="preserve"> hackers</w:t>
+      </w:r>
+    </w:p>
+    <w:p>
+      <w:pPr>
+        <w:pStyle w:val="Prrafodelista"/>
+        <w:numPr>
+          <w:ilvl w:val="0"/>
+          <w:numId w:val="2"/>
+        </w:numPr>
+      </w:pPr>
+      <w:r>
+        <w:t xml:space="preserve">Fases del hacking </w:t>
+      </w:r>
+    </w:p>
+    <w:p>
+      <w:pPr>
+        <w:pStyle w:val="Prrafodelista"/>
+        <w:numPr>
+          <w:ilvl w:val="0"/>
+          <w:numId w:val="2"/>
+        </w:numPr>
+      </w:pPr>
+      <w:r>
+        <w:t>¿Por qué hackers éticos son necesarios?</w:t>
+      </w:r>
+    </w:p>
+    <w:p>
+      <w:pPr>
+        <w:pStyle w:val="Prrafodelista"/>
+        <w:numPr>
+          <w:ilvl w:val="0"/>
+          <w:numId w:val="2"/>
+        </w:numPr>
+      </w:pPr>
+      <w:r>
+        <w:t>Alcance y limitaciones de un hacker ético</w:t>
+      </w:r>
+    </w:p>
+    <w:p>
+      <w:pPr>
+        <w:pStyle w:val="Prrafodelista"/>
+        <w:numPr>
+          <w:ilvl w:val="0"/>
+          <w:numId w:val="2"/>
+        </w:numPr>
+      </w:pPr>
+      <w:r>
+        <w:t>Habilidades de un  hacker ético</w:t>
+      </w:r>
+    </w:p>
+    <w:p>
+      <w:r>
         <w:t>Día 2: Técnicas de búsquedas de huellas (Footprinting)</w:t>
       </w:r>
     </w:p>
@@ -302,6 +341,7 @@
         </w:numPr>
       </w:pPr>
       <w:r>
+        <w:lastRenderedPageBreak/>
         <w:t>El arte del footprinting</w:t>
       </w:r>
     </w:p>
@@ -326,7 +366,6 @@
         </w:numPr>
       </w:pPr>
       <w:r>
-        <w:lastRenderedPageBreak/>
         <w:t xml:space="preserve">Métodos para obtener información </w:t>
       </w:r>
     </w:p>
@@ -1868,7 +1907,7 @@
 </file>
 
 <file path=customXml/itemProps1.xml><?xml version="1.0" encoding="utf-8"?>
-<ds:datastoreItem xmlns:ds="http://schemas.openxmlformats.org/officeDocument/2006/customXml" ds:itemID="{29E59627-E62C-4FA1-A9E5-68C6F362BEFF}">
+<ds:datastoreItem xmlns:ds="http://schemas.openxmlformats.org/officeDocument/2006/customXml" ds:itemID="{ECFEAA53-A909-4EAA-9355-D2F12827AF61}">
   <ds:schemaRefs>
     <ds:schemaRef ds:uri="http://schemas.openxmlformats.org/officeDocument/2006/bibliography"/>
   </ds:schemaRefs>

</xml_diff>